<commit_message>
Rapport version finale ?
</commit_message>
<xml_diff>
--- a/Rapport IA41.docx
+++ b/Rapport IA41.docx
@@ -1,6 +1,6 @@
 
 <file path=word/document.xml><?xml version="1.0" encoding="utf-8"?>
-<w:document xmlns:wpc="http://schemas.microsoft.com/office/word/2010/wordprocessingCanvas" xmlns:mc="http://schemas.openxmlformats.org/markup-compatibility/2006" xmlns:o="urn:schemas-microsoft-com:office:office" xmlns:r="http://schemas.openxmlformats.org/officeDocument/2006/relationships" xmlns:m="http://schemas.openxmlformats.org/officeDocument/2006/math" xmlns:v="urn:schemas-microsoft-com:vml" xmlns:wp14="http://schemas.microsoft.com/office/word/2010/wordprocessingDrawing" xmlns:wp="http://schemas.openxmlformats.org/drawingml/2006/wordprocessingDrawing" xmlns:w10="urn:schemas-microsoft-com:office:word" xmlns:w="http://schemas.openxmlformats.org/wordprocessingml/2006/main" xmlns:w14="http://schemas.microsoft.com/office/word/2010/wordml" xmlns:wpg="http://schemas.microsoft.com/office/word/2010/wordprocessingGroup" xmlns:wpi="http://schemas.microsoft.com/office/word/2010/wordprocessingInk" xmlns:wne="http://schemas.microsoft.com/office/word/2006/wordml" xmlns:wps="http://schemas.microsoft.com/office/word/2010/wordprocessingShape" mc:Ignorable="w14 wp14">
+<w:document xmlns:wpc="http://schemas.microsoft.com/office/word/2010/wordprocessingCanvas" xmlns:mc="http://schemas.openxmlformats.org/markup-compatibility/2006" xmlns:o="urn:schemas-microsoft-com:office:office" xmlns:r="http://schemas.openxmlformats.org/officeDocument/2006/relationships" xmlns:m="http://schemas.openxmlformats.org/officeDocument/2006/math" xmlns:v="urn:schemas-microsoft-com:vml" xmlns:wp14="http://schemas.microsoft.com/office/word/2010/wordprocessingDrawing" xmlns:wp="http://schemas.openxmlformats.org/drawingml/2006/wordprocessingDrawing" xmlns:w10="urn:schemas-microsoft-com:office:word" xmlns:w="http://schemas.openxmlformats.org/wordprocessingml/2006/main" xmlns:w14="http://schemas.microsoft.com/office/word/2010/wordml" xmlns:w15="http://schemas.microsoft.com/office/word/2012/wordml" xmlns:wpg="http://schemas.microsoft.com/office/word/2010/wordprocessingGroup" xmlns:wpi="http://schemas.microsoft.com/office/word/2010/wordprocessingInk" xmlns:wne="http://schemas.microsoft.com/office/word/2006/wordml" xmlns:wps="http://schemas.microsoft.com/office/word/2010/wordprocessingShape" mc:Ignorable="w14 w15 wp14">
   <w:body>
     <w:sdt>
       <w:sdtPr>
@@ -19,7 +19,6 @@
           <w:r>
             <w:rPr>
               <w:noProof/>
-              <w:lang w:eastAsia="fr-FR"/>
             </w:rPr>
             <mc:AlternateContent>
               <mc:Choice Requires="wpg">
@@ -225,7 +224,7 @@
                                 <a:avLst/>
                               </a:prstGeom>
                               <a:blipFill>
-                                <a:blip r:embed="rId10"/>
+                                <a:blip r:embed="rId9"/>
                                 <a:stretch>
                                   <a:fillRect r="-7574"/>
                                 </a:stretch>
@@ -269,15 +268,15 @@
                   </wp:anchor>
                 </w:drawing>
               </mc:Choice>
-              <mc:Fallback xmlns:w15="http://schemas.microsoft.com/office/word/2012/wordml">
+              <mc:Fallback>
                 <w:pict>
-                  <v:group w14:anchorId="31B699AD" id="Groupe 149" o:spid="_x0000_s1026" style="position:absolute;margin-left:0;margin-top:0;width:8in;height:95.7pt;z-index:251651584;mso-width-percent:941;mso-height-percent:121;mso-top-percent:23;mso-position-horizontal:center;mso-position-horizontal-relative:page;mso-position-vertical-relative:page;mso-width-percent:941;mso-height-percent:121;mso-top-percent:23" coordorigin="" coordsize="73152,12161" o:gfxdata="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">
+                  <v:group w14:anchorId="0C9A8DEE" id="Groupe 149" o:spid="_x0000_s1026" style="position:absolute;margin-left:0;margin-top:0;width:8in;height:95.7pt;z-index:251651584;mso-width-percent:941;mso-height-percent:121;mso-top-percent:23;mso-position-horizontal:center;mso-position-horizontal-relative:page;mso-position-vertical-relative:page;mso-width-percent:941;mso-height-percent:121;mso-top-percent:23" coordorigin="" coordsize="73152,12161" o:gfxdata="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">
                     <v:shape id="Rectangle 51" o:spid="_x0000_s1027" style="position:absolute;width:73152;height:11303;visibility:visible;mso-wrap-style:square;v-text-anchor:middle" coordsize="7312660,1129665" o:gfxdata="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" path="m,l7312660,r,1129665l3619500,733425,,1091565,,xe" fillcolor="#5b9bd5 [3204]" stroked="f" strokeweight="1pt">
                       <v:stroke joinstyle="miter"/>
                       <v:path arrowok="t" o:connecttype="custom" o:connectlocs="0,0;7315200,0;7315200,1130373;3620757,733885;0,1092249;0,0" o:connectangles="0,0,0,0,0,0"/>
                     </v:shape>
                     <v:rect id="Rectangle 151" o:spid="_x0000_s1028" style="position:absolute;width:73152;height:12161;visibility:visible;mso-wrap-style:square;v-text-anchor:middle" o:gfxdata="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" stroked="f" strokeweight="1pt">
-                      <v:fill r:id="rId11" o:title="" recolor="t" rotate="t" type="frame"/>
+                      <v:fill r:id="rId10" o:title="" recolor="t" rotate="t" type="frame"/>
                     </v:rect>
                     <w10:wrap anchorx="page" anchory="page"/>
                   </v:group>
@@ -288,7 +287,6 @@
           <w:r>
             <w:rPr>
               <w:noProof/>
-              <w:lang w:eastAsia="fr-FR"/>
             </w:rPr>
             <mc:AlternateContent>
               <mc:Choice Requires="wps">
@@ -445,7 +443,7 @@
                   </wp:anchor>
                 </w:drawing>
               </mc:Choice>
-              <mc:Fallback xmlns:w15="http://schemas.microsoft.com/office/word/2012/wordml">
+              <mc:Fallback>
                 <w:pict>
                   <v:shapetype id="_x0000_t202" coordsize="21600,21600" o:spt="202" path="m,l,21600r21600,l21600,xe">
                     <v:stroke joinstyle="miter"/>
@@ -541,7 +539,6 @@
           <w:r>
             <w:rPr>
               <w:noProof/>
-              <w:lang w:eastAsia="fr-FR"/>
             </w:rPr>
             <mc:AlternateContent>
               <mc:Choice Requires="wps">
@@ -677,7 +674,7 @@
                   </wp:anchor>
                 </w:drawing>
               </mc:Choice>
-              <mc:Fallback xmlns:w15="http://schemas.microsoft.com/office/word/2012/wordml">
+              <mc:Fallback>
                 <w:pict>
                   <v:shape id="Zone de texte 153" o:spid="_x0000_s1027" type="#_x0000_t202" style="position:absolute;left:0;text-align:left;margin-left:0;margin-top:0;width:8in;height:79.5pt;z-index:251650560;visibility:visible;mso-wrap-style:square;mso-width-percent:941;mso-height-percent:100;mso-top-percent:700;mso-wrap-distance-left:9pt;mso-wrap-distance-top:0;mso-wrap-distance-right:9pt;mso-wrap-distance-bottom:0;mso-position-horizontal:center;mso-position-horizontal-relative:page;mso-position-vertical-relative:page;mso-width-percent:941;mso-height-percent:100;mso-top-percent:700;mso-width-relative:page;mso-height-relative:page;v-text-anchor:top" o:gfxdata="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" filled="f" stroked="f" strokeweight=".5pt">
                     <v:textbox style="mso-fit-shape-to-text:t" inset="126pt,0,54pt,0">
@@ -748,7 +745,6 @@
           <w:r>
             <w:rPr>
               <w:noProof/>
-              <w:lang w:eastAsia="fr-FR"/>
             </w:rPr>
             <mc:AlternateContent>
               <mc:Choice Requires="wps">
@@ -906,7 +902,7 @@
                   </wp:anchor>
                 </w:drawing>
               </mc:Choice>
-              <mc:Fallback xmlns:w15="http://schemas.microsoft.com/office/word/2012/wordml">
+              <mc:Fallback>
                 <w:pict>
                   <v:shape id="Zone de texte 154" o:spid="_x0000_s1028" type="#_x0000_t202" style="position:absolute;left:0;text-align:left;margin-left:0;margin-top:0;width:8in;height:286.5pt;z-index:251648512;visibility:visible;mso-wrap-style:square;mso-width-percent:941;mso-height-percent:363;mso-top-percent:300;mso-wrap-distance-left:9pt;mso-wrap-distance-top:0;mso-wrap-distance-right:9pt;mso-wrap-distance-bottom:0;mso-position-horizontal:center;mso-position-horizontal-relative:page;mso-position-vertical-relative:page;mso-width-percent:941;mso-height-percent:363;mso-top-percent:300;mso-width-relative:page;mso-height-relative:page;v-text-anchor:bottom" o:gfxdata="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" filled="f" stroked="f" strokeweight=".5pt">
                     <v:textbox inset="126pt,0,54pt,0">
@@ -3697,37 +3693,33 @@
         <w:tab/>
       </w:r>
       <w:r>
-        <w:rPr>
-          <w:highlight w:val="yellow"/>
-        </w:rPr>
         <w:t>Pour éviter les monstres</w:t>
       </w:r>
       <w:r>
-        <w:rPr>
-          <w:highlight w:val="yellow"/>
-        </w:rPr>
         <w:t xml:space="preserve">, </w:t>
       </w:r>
       <w:r>
-        <w:rPr>
-          <w:highlight w:val="yellow"/>
-        </w:rPr>
-        <w:t>le champ de vision, la taille ainsi que la position du mineur sont envoyés à la fonction. On effectue ensuite</w:t>
-      </w:r>
-      <w:r>
-        <w:rPr>
-          <w:highlight w:val="yellow"/>
-        </w:rPr>
+        <w:t>le champ de vision, sa taille</w:t>
+      </w:r>
+      <w:r>
+        <w:t xml:space="preserve"> ainsi que la position du mineur sont envoyés à la fonction. On effectue ensuite</w:t>
+      </w:r>
+      <w:r>
         <w:t xml:space="preserve"> la recherche de la position des monstres dans la liste puis, </w:t>
       </w:r>
       <w:r>
-        <w:rPr>
-          <w:highlight w:val="yellow"/>
-        </w:rPr>
-        <w:t>on vérifie dans quelle direction le monstre est allé et nous appliquons l’algorithme de mouvement de monstre. Une fois cela fait, nous renvoyons une liste avec la position des monstres au temps t+1.</w:t>
-      </w:r>
-      <w:r>
-        <w:t xml:space="preserve"> Puis nous plaçons les monstres à t+1 sur une nouvelle liste en rajoutant une zone de danger autour d’eux (zone formant un + c’est-à-dire une interdiction en haut, à gauche, à droite et en bas). Puis nous renvoyons cette nouvelle liste qui fera office de nouvelle vision du mineur.</w:t>
+        <w:t>on vérifie dans quelle direction le monstre est allé et nous appliquons l’algorithme de mouvement de monstre. Une fois cela fait, nou</w:t>
+      </w:r>
+      <w:bookmarkStart w:id="13" w:name="_GoBack"/>
+      <w:bookmarkEnd w:id="13"/>
+      <w:r>
+        <w:t>s renvoyons une liste avec la position des monstres au temps t+1.</w:t>
+      </w:r>
+      <w:r>
+        <w:t xml:space="preserve"> Puis nous plaçons les monstres à t+1 sur une nouvelle liste en rajoutant une zone de danger autour d’eux (zone formant un + c’est-à-dire une interdiction en haut, à gauche, à droite et en bas). Puis nous renvoyons cette nouvelle liste qui fera office de nouvelle vision du mineur</w:t>
+      </w:r>
+      <w:r>
+        <w:t>.</w:t>
       </w:r>
     </w:p>
     <w:p>
@@ -3744,11 +3736,11 @@
         </w:numPr>
         <w:jc w:val="both"/>
       </w:pPr>
-      <w:bookmarkStart w:id="13" w:name="_Toc453349293"/>
+      <w:bookmarkStart w:id="14" w:name="_Toc453349293"/>
       <w:r>
         <w:t>Niveau 4</w:t>
       </w:r>
-      <w:bookmarkEnd w:id="13"/>
+      <w:bookmarkEnd w:id="14"/>
     </w:p>
     <w:p>
       <w:pPr>
@@ -3790,11 +3782,11 @@
         </w:numPr>
         <w:jc w:val="both"/>
       </w:pPr>
-      <w:bookmarkStart w:id="14" w:name="_Toc453349294"/>
+      <w:bookmarkStart w:id="15" w:name="_Toc453349294"/>
       <w:r>
         <w:t>Niveau 3</w:t>
       </w:r>
-      <w:bookmarkEnd w:id="14"/>
+      <w:bookmarkEnd w:id="15"/>
     </w:p>
     <w:p>
       <w:pPr>
@@ -3824,11 +3816,11 @@
         </w:numPr>
         <w:jc w:val="both"/>
       </w:pPr>
-      <w:bookmarkStart w:id="15" w:name="_Toc453349295"/>
+      <w:bookmarkStart w:id="16" w:name="_Toc453349295"/>
       <w:r>
         <w:t>Niveau 2</w:t>
       </w:r>
-      <w:bookmarkEnd w:id="15"/>
+      <w:bookmarkEnd w:id="16"/>
     </w:p>
     <w:p>
       <w:pPr>
@@ -3865,11 +3857,11 @@
         </w:numPr>
         <w:jc w:val="both"/>
       </w:pPr>
-      <w:bookmarkStart w:id="16" w:name="_Toc453349296"/>
+      <w:bookmarkStart w:id="17" w:name="_Toc453349296"/>
       <w:r>
         <w:t>Niveau 1</w:t>
       </w:r>
-      <w:bookmarkEnd w:id="16"/>
+      <w:bookmarkEnd w:id="17"/>
     </w:p>
     <w:p>
       <w:pPr>
@@ -3899,11 +3891,11 @@
         </w:numPr>
         <w:jc w:val="both"/>
       </w:pPr>
-      <w:bookmarkStart w:id="17" w:name="_Toc453349297"/>
+      <w:bookmarkStart w:id="18" w:name="_Toc453349297"/>
       <w:r>
         <w:t>Niveau 0</w:t>
       </w:r>
-      <w:bookmarkEnd w:id="17"/>
+      <w:bookmarkEnd w:id="18"/>
     </w:p>
     <w:p>
       <w:pPr>
@@ -3984,12 +3976,12 @@
         <w:ind w:left="1080"/>
         <w:jc w:val="both"/>
       </w:pPr>
-      <w:bookmarkStart w:id="18" w:name="_Toc453349298"/>
+      <w:bookmarkStart w:id="19" w:name="_Toc453349298"/>
       <w:r>
         <w:lastRenderedPageBreak/>
         <w:t>Exemples</w:t>
       </w:r>
-      <w:bookmarkEnd w:id="18"/>
+      <w:bookmarkEnd w:id="19"/>
     </w:p>
     <w:p>
       <w:pPr>
@@ -4012,11 +4004,11 @@
         </w:numPr>
         <w:jc w:val="both"/>
       </w:pPr>
-      <w:bookmarkStart w:id="19" w:name="_Toc453349299"/>
+      <w:bookmarkStart w:id="20" w:name="_Toc453349299"/>
       <w:r>
         <w:t>Récupération des diamants avant d'aller à la sortie</w:t>
       </w:r>
-      <w:bookmarkEnd w:id="19"/>
+      <w:bookmarkEnd w:id="20"/>
     </w:p>
     <w:p>
       <w:pPr>
@@ -4062,7 +4054,6 @@
       <w:r>
         <w:rPr>
           <w:noProof/>
-          <w:lang w:eastAsia="fr-FR"/>
         </w:rPr>
         <w:drawing>
           <wp:anchor distT="0" distB="0" distL="0" distR="0" simplePos="0" relativeHeight="251659776" behindDoc="0" locked="0" layoutInCell="1" allowOverlap="1">
@@ -4090,7 +4081,7 @@
                     </pic:cNvPicPr>
                   </pic:nvPicPr>
                   <pic:blipFill>
-                    <a:blip r:embed="rId12">
+                    <a:blip r:embed="rId11">
                       <a:extLst>
                         <a:ext uri="{28A0092B-C50C-407E-A947-70E740481C1C}">
                           <a14:useLocalDpi xmlns:a14="http://schemas.microsoft.com/office/drawing/2010/main" val="0"/>
@@ -4161,11 +4152,11 @@
         </w:numPr>
         <w:jc w:val="both"/>
       </w:pPr>
-      <w:bookmarkStart w:id="20" w:name="_Toc453349300"/>
+      <w:bookmarkStart w:id="21" w:name="_Toc453349300"/>
       <w:r>
         <w:t>Éviter les monstres</w:t>
       </w:r>
-      <w:bookmarkEnd w:id="20"/>
+      <w:bookmarkEnd w:id="21"/>
     </w:p>
     <w:p>
       <w:pPr>
@@ -4180,70 +4171,37 @@
         <w:tab/>
       </w:r>
       <w:r>
-        <w:rPr>
-          <w:highlight w:val="yellow"/>
-        </w:rPr>
         <w:t xml:space="preserve">Dans cet exemple, le mineur doit faire en sorte d’éviter un monstre en mouvement. Pour ce faire, nous fournissons à notre méthode la liste contenant la vision du mineur. Grâce à cette liste et une variable globale contenant la position des </w:t>
       </w:r>
       <w:r>
-        <w:rPr>
-          <w:highlight w:val="yellow"/>
-        </w:rPr>
         <w:t>monstres au temps t-1, il va</w:t>
       </w:r>
       <w:r>
-        <w:rPr>
-          <w:highlight w:val="yellow"/>
-        </w:rPr>
         <w:t xml:space="preserve"> comparer la position au temps t-1 et t pour sa</w:t>
       </w:r>
       <w:r>
-        <w:rPr>
-          <w:highlight w:val="yellow"/>
-        </w:rPr>
         <w:t xml:space="preserve">voir dans quelle direction </w:t>
       </w:r>
       <w:r>
-        <w:rPr>
-          <w:highlight w:val="yellow"/>
-        </w:rPr>
         <w:t>telle</w:t>
       </w:r>
       <w:r>
-        <w:rPr>
-          <w:highlight w:val="yellow"/>
-        </w:rPr>
         <w:t xml:space="preserve"> monstre est allé. Avec ceci, il va utiliser l’algorithme de déplacement d’un monstre pour </w:t>
       </w:r>
       <w:r>
-        <w:rPr>
-          <w:highlight w:val="yellow"/>
-        </w:rPr>
         <w:t>renvoyer</w:t>
       </w:r>
       <w:r>
-        <w:rPr>
-          <w:highlight w:val="yellow"/>
-        </w:rPr>
         <w:t xml:space="preserve"> la prochaine action du monstre. En utilisant cette action, nous modifions la liste contenant la vision du mineur pour pouvoir ressortir une </w:t>
       </w:r>
       <w:r>
-        <w:rPr>
-          <w:highlight w:val="yellow"/>
-        </w:rPr>
         <w:lastRenderedPageBreak/>
-        <w:t xml:space="preserve">liste </w:t>
-      </w:r>
-      <w:r>
-        <w:t>contenant la position du monstre au moment t+</w:t>
+        <w:t>liste contenant la position du monstre au moment t+</w:t>
       </w:r>
       <w:r>
         <w:t>1 avec les positions autour de ce monstre (sous forme de +) comme étant dangereuses</w:t>
       </w:r>
       <w:r>
-        <w:rPr>
-          <w:highlight w:val="yellow"/>
-        </w:rPr>
         <w:t>. Finalement, la liste est retournée au prédicat principal ce qui va permettre d’éviter de marcher sur la case contenant le monstre au temps t+1.</w:t>
       </w:r>
     </w:p>
@@ -4258,80 +4216,39 @@
     </w:p>
     <w:p>
       <w:pPr>
-        <w:pStyle w:val="Titre1"/>
-        <w:jc w:val="both"/>
-      </w:pPr>
-    </w:p>
-    <w:p>
-      <w:pPr>
-        <w:jc w:val="both"/>
-      </w:pPr>
-      <w:r>
-        <w:rPr>
-          <w:rFonts w:ascii="Times New Roman" w:hAnsi="Times New Roman" w:cs="Times New Roman"/>
-          <w:noProof/>
-          <w:lang w:eastAsia="fr-FR"/>
-        </w:rPr>
-        <w:drawing>
-          <wp:anchor distT="0" distB="0" distL="0" distR="0" simplePos="0" relativeHeight="251653632" behindDoc="0" locked="0" layoutInCell="1" allowOverlap="1">
-            <wp:simplePos x="0" y="0"/>
-            <wp:positionH relativeFrom="column">
-              <wp:align>center</wp:align>
-            </wp:positionH>
-            <wp:positionV relativeFrom="paragraph">
-              <wp:align>top</wp:align>
-            </wp:positionV>
-            <wp:extent cx="5639435" cy="4258310"/>
-            <wp:effectExtent l="0" t="0" r="0" b="8890"/>
-            <wp:wrapTopAndBottom/>
-            <wp:docPr id="3" name="Image 3"/>
-            <wp:cNvGraphicFramePr>
-              <a:graphicFrameLocks xmlns:a="http://schemas.openxmlformats.org/drawingml/2006/main" noChangeAspect="1"/>
-            </wp:cNvGraphicFramePr>
-            <a:graphic xmlns:a="http://schemas.openxmlformats.org/drawingml/2006/main">
-              <a:graphicData uri="http://schemas.openxmlformats.org/drawingml/2006/picture">
-                <pic:pic xmlns:pic="http://schemas.openxmlformats.org/drawingml/2006/picture">
-                  <pic:nvPicPr>
-                    <pic:cNvPr id="0" name="Image2"/>
-                    <pic:cNvPicPr>
-                      <a:picLocks noChangeAspect="1" noChangeArrowheads="1"/>
-                    </pic:cNvPicPr>
-                  </pic:nvPicPr>
-                  <pic:blipFill>
-                    <a:blip r:embed="rId13">
-                      <a:extLst>
-                        <a:ext uri="{28A0092B-C50C-407E-A947-70E740481C1C}">
-                          <a14:useLocalDpi xmlns:a14="http://schemas.microsoft.com/office/drawing/2010/main" val="0"/>
-                        </a:ext>
-                      </a:extLst>
-                    </a:blip>
-                    <a:srcRect/>
-                    <a:stretch>
-                      <a:fillRect/>
-                    </a:stretch>
-                  </pic:blipFill>
-                  <pic:spPr bwMode="auto">
-                    <a:xfrm>
-                      <a:off x="0" y="0"/>
-                      <a:ext cx="5639435" cy="4258310"/>
-                    </a:xfrm>
-                    <a:prstGeom prst="rect">
-                      <a:avLst/>
-                    </a:prstGeom>
-                    <a:noFill/>
-                  </pic:spPr>
-                </pic:pic>
-              </a:graphicData>
-            </a:graphic>
-            <wp14:sizeRelH relativeFrom="page">
-              <wp14:pctWidth>0</wp14:pctWidth>
-            </wp14:sizeRelH>
-            <wp14:sizeRelV relativeFrom="page">
-              <wp14:pctHeight>0</wp14:pctHeight>
-            </wp14:sizeRelV>
-          </wp:anchor>
-        </w:drawing>
-      </w:r>
+        <w:jc w:val="both"/>
+      </w:pPr>
+      <w:r>
+        <w:pict>
+          <v:shapetype id="_x0000_t75" coordsize="21600,21600" o:spt="75" o:preferrelative="t" path="m@4@5l@4@11@9@11@9@5xe" filled="f" stroked="f">
+            <v:stroke joinstyle="miter"/>
+            <v:formulas>
+              <v:f eqn="if lineDrawn pixelLineWidth 0"/>
+              <v:f eqn="sum @0 1 0"/>
+              <v:f eqn="sum 0 0 @1"/>
+              <v:f eqn="prod @2 1 2"/>
+              <v:f eqn="prod @3 21600 pixelWidth"/>
+              <v:f eqn="prod @3 21600 pixelHeight"/>
+              <v:f eqn="sum @0 0 1"/>
+              <v:f eqn="prod @6 1 2"/>
+              <v:f eqn="prod @7 21600 pixelWidth"/>
+              <v:f eqn="sum @8 21600 0"/>
+              <v:f eqn="prod @7 21600 pixelHeight"/>
+              <v:f eqn="sum @10 21600 0"/>
+            </v:formulas>
+            <v:path o:extrusionok="f" gradientshapeok="t" o:connecttype="rect"/>
+            <o:lock v:ext="edit" aspectratio="t"/>
+          </v:shapetype>
+          <v:shape id="_x0000_i1025" type="#_x0000_t75" style="width:444pt;height:335.25pt">
+            <v:imagedata r:id="rId12" o:title="13435863_10208078614556201_746049561_n"/>
+          </v:shape>
+        </w:pict>
+      </w:r>
+    </w:p>
+    <w:p>
+      <w:pPr>
+        <w:jc w:val="both"/>
+      </w:pPr>
       <w:r>
         <w:t>Les zones rouges représentent les zones de dangers calculées avant le trajet choisi par le mineur. Ainsi le mineur va contourner les monstres en évitant leurs zones de danger. Toutefois, comme les monstres vont se déplacer, le trajet sera recalculé tout au long de scénario pour pouvoir arriver à la sortie sans encombre.</w:t>
       </w:r>
@@ -4350,11 +4267,11 @@
         </w:numPr>
         <w:jc w:val="both"/>
       </w:pPr>
-      <w:bookmarkStart w:id="21" w:name="_Toc453349301"/>
+      <w:bookmarkStart w:id="22" w:name="_Toc453349301"/>
       <w:r>
         <w:t>Recherche d’une destination finale :</w:t>
       </w:r>
-      <w:bookmarkEnd w:id="21"/>
+      <w:bookmarkEnd w:id="22"/>
     </w:p>
     <w:p>
       <w:pPr>
@@ -4447,20 +4364,20 @@
         <w:t>total actuel</w:t>
       </w:r>
       <w:r>
-        <w:t xml:space="preserve"> est inférieur au </w:t>
+        <w:t xml:space="preserve"> est inférieur au cout </w:t>
+      </w:r>
+      <w:r>
+        <w:t>total</w:t>
+      </w:r>
+      <w:r>
+        <w:t xml:space="preserve"> contenu dans une des deux variab</w:t>
+      </w:r>
+      <w:r>
+        <w:t xml:space="preserve">les globales. Si tel est le cas, on sait que nous pouvons </w:t>
       </w:r>
       <w:r>
         <w:lastRenderedPageBreak/>
-        <w:t xml:space="preserve">cout </w:t>
-      </w:r>
-      <w:r>
-        <w:t>total</w:t>
-      </w:r>
-      <w:r>
-        <w:t xml:space="preserve"> contenu dans une des deux variab</w:t>
-      </w:r>
-      <w:r>
-        <w:t xml:space="preserve">les globales. Si tel est le cas, on sait que nous pouvons atteindre cette position d’une façon plus efficace, nous extrayons donc ce mouvement de la liste globale qui le contient, </w:t>
+        <w:t xml:space="preserve">atteindre cette position d’une façon plus efficace, nous extrayons donc ce mouvement de la liste globale qui le contient, </w:t>
       </w:r>
       <w:r>
         <w:t>nous modifions ses valeurs</w:t>
@@ -4550,7 +4467,6 @@
       <w:r>
         <w:rPr>
           <w:noProof/>
-          <w:lang w:eastAsia="fr-FR"/>
         </w:rPr>
         <w:drawing>
           <wp:anchor distT="0" distB="0" distL="0" distR="0" simplePos="0" relativeHeight="251656704" behindDoc="0" locked="0" layoutInCell="1" allowOverlap="1">
@@ -4578,7 +4494,7 @@
                     </pic:cNvPicPr>
                   </pic:nvPicPr>
                   <pic:blipFill>
-                    <a:blip r:embed="rId14">
+                    <a:blip r:embed="rId13">
                       <a:extLst>
                         <a:ext uri="{28A0092B-C50C-407E-A947-70E740481C1C}">
                           <a14:useLocalDpi xmlns:a14="http://schemas.microsoft.com/office/drawing/2010/main" val="0"/>
@@ -4648,11 +4564,11 @@
         </w:numPr>
         <w:jc w:val="both"/>
       </w:pPr>
-      <w:bookmarkStart w:id="22" w:name="_Toc453349302"/>
+      <w:bookmarkStart w:id="23" w:name="_Toc453349302"/>
       <w:r>
         <w:t>Ne pas passer par les rocher bloqués</w:t>
       </w:r>
-      <w:bookmarkEnd w:id="22"/>
+      <w:bookmarkEnd w:id="23"/>
     </w:p>
     <w:p>
       <w:pPr>
@@ -4692,11 +4608,11 @@
         <w:t>s</w:t>
       </w:r>
       <w:r>
-        <w:t xml:space="preserve"> et celles qui ne le sont pas. Pour ce faire, lorsqu’une pierre est un état successeur, on vérifie la direction vers laquelle </w:t>
+        <w:t xml:space="preserve"> et celles qui ne le sont pas. Pour ce faire, lorsqu’une pierre est un état successeur, on vérifie la direction vers laquelle arrive le mineur et ainsi on peut observer la case symétrique par rapport à la pierre, celle qui est </w:t>
       </w:r>
       <w:r>
         <w:lastRenderedPageBreak/>
-        <w:t>arrive le mineur et ainsi on peut observer la case symétrique par rapport à la pierre, celle qui est possiblement bloquante pour la pierre, et tester si cette case est vide. Dans le cas où celle-ci est vide, le chemin est possible.</w:t>
+        <w:t>possiblement bloquante pour la pierre, et tester si cette case est vide. Dans le cas où celle-ci est vide, le chemin est possible.</w:t>
       </w:r>
     </w:p>
     <w:p>
@@ -4715,7 +4631,6 @@
       <w:r>
         <w:rPr>
           <w:noProof/>
-          <w:lang w:eastAsia="fr-FR"/>
         </w:rPr>
         <w:drawing>
           <wp:anchor distT="0" distB="0" distL="0" distR="0" simplePos="0" relativeHeight="251662848" behindDoc="0" locked="0" layoutInCell="1" allowOverlap="1">
@@ -4743,7 +4658,7 @@
                     </pic:cNvPicPr>
                   </pic:nvPicPr>
                   <pic:blipFill>
-                    <a:blip r:embed="rId15">
+                    <a:blip r:embed="rId14">
                       <a:extLst>
                         <a:ext uri="{28A0092B-C50C-407E-A947-70E740481C1C}">
                           <a14:useLocalDpi xmlns:a14="http://schemas.microsoft.com/office/drawing/2010/main" val="0"/>
@@ -4809,14 +4724,14 @@
         </w:numPr>
         <w:jc w:val="both"/>
       </w:pPr>
-      <w:bookmarkStart w:id="23" w:name="_Toc453349303"/>
+      <w:bookmarkStart w:id="24" w:name="_Toc453349303"/>
       <w:r>
         <w:t xml:space="preserve">Éviter les objets </w:t>
       </w:r>
       <w:r>
         <w:t>en chute libre</w:t>
       </w:r>
-      <w:bookmarkEnd w:id="23"/>
+      <w:bookmarkEnd w:id="24"/>
     </w:p>
     <w:p/>
     <w:p>
@@ -4867,7 +4782,6 @@
       <w:r>
         <w:rPr>
           <w:noProof/>
-          <w:lang w:eastAsia="fr-FR"/>
         </w:rPr>
         <mc:AlternateContent>
           <mc:Choice Requires="wps">
@@ -4917,7 +4831,13 @@
                         <w:txbxContent>
                           <w:p>
                             <w:r>
-                              <w:t>Comme pour l'exemple avec les monstres, les zones en rouge sont les zones de danger des rochers en chute libre (deux cases sous les rocher pour éviter la collision). Le mineur va donc  calculer son chemin, en tenant compte des rochers, pour pouvoir accéder à la sortie. Encore une fois, la position des rocher</w:t>
+                              <w:t>Comme pour l'exemple avec les monstres, les zones en rouge sont les zones de danger des rochers en chute libre (deux cases sous les rocher</w:t>
+                            </w:r>
+                            <w:r>
+                              <w:t>s</w:t>
+                            </w:r>
+                            <w:r>
+                              <w:t xml:space="preserve"> pour éviter la collision). Le mineur va donc  calculer son chemin, en tenant compte des rochers, pour pouvoir accéder à la sortie. Encore une fois, la position des rocher</w:t>
                             </w:r>
                             <w:r>
                               <w:t>s</w:t>
@@ -4943,14 +4863,20 @@
               </wp:anchor>
             </w:drawing>
           </mc:Choice>
-          <mc:Fallback xmlns:w15="http://schemas.microsoft.com/office/word/2012/wordml">
+          <mc:Fallback>
             <w:pict>
               <v:shape id="Zone de texte 2" o:spid="_x0000_s1029" type="#_x0000_t202" style="position:absolute;left:0;text-align:left;margin-left:186.55pt;margin-top:160.15pt;width:325.2pt;height:115.2pt;z-index:251665920;visibility:visible;mso-wrap-style:square;mso-width-percent:0;mso-height-percent:0;mso-wrap-distance-left:9pt;mso-wrap-distance-top:0;mso-wrap-distance-right:9pt;mso-wrap-distance-bottom:0;mso-position-horizontal:absolute;mso-position-horizontal-relative:text;mso-position-vertical:absolute;mso-position-vertical-relative:text;mso-width-percent:0;mso-height-percent:0;mso-width-relative:margin;mso-height-relative:margin;v-text-anchor:top" o:gfxdata="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">
                 <v:textbox>
                   <w:txbxContent>
                     <w:p>
                       <w:r>
-                        <w:t>Comme pour l'exemple avec les monstres, les zones en rouge sont les zones de danger des rochers en chute libre (deux cases sous les rocher pour éviter la collision). Le mineur va donc  calculer son chemin, en tenant compte des rochers, pour pouvoir accéder à la sortie. Encore une fois, la position des rocher</w:t>
+                        <w:t>Comme pour l'exemple avec les monstres, les zones en rouge sont les zones de danger des rochers en chute libre (deux cases sous les rocher</w:t>
+                      </w:r>
+                      <w:r>
+                        <w:t>s</w:t>
+                      </w:r>
+                      <w:r>
+                        <w:t xml:space="preserve"> pour éviter la collision). Le mineur va donc  calculer son chemin, en tenant compte des rochers, pour pouvoir accéder à la sortie. Encore une fois, la position des rocher</w:t>
                       </w:r>
                       <w:r>
                         <w:t>s</w:t>
@@ -4969,41 +4895,12 @@
       <w:r>
         <w:rPr>
           <w:noProof/>
-          <w:lang w:eastAsia="fr-FR"/>
         </w:rPr>
-        <w:drawing>
-          <wp:inline distT="0" distB="0" distL="0" distR="0" wp14:anchorId="5B04D0C6" wp14:editId="7D8F79C9">
-            <wp:extent cx="2181225" cy="6029960"/>
-            <wp:effectExtent l="0" t="0" r="9525" b="8890"/>
-            <wp:docPr id="7" name="Image4"/>
-            <wp:cNvGraphicFramePr/>
-            <a:graphic xmlns:a="http://schemas.openxmlformats.org/drawingml/2006/main">
-              <a:graphicData uri="http://schemas.openxmlformats.org/drawingml/2006/picture">
-                <pic:pic xmlns:pic="http://schemas.openxmlformats.org/drawingml/2006/picture">
-                  <pic:nvPicPr>
-                    <pic:cNvPr id="5" name="Image4"/>
-                    <pic:cNvPicPr/>
-                  </pic:nvPicPr>
-                  <pic:blipFill>
-                    <a:blip r:embed="rId16"/>
-                    <a:stretch>
-                      <a:fillRect/>
-                    </a:stretch>
-                  </pic:blipFill>
-                  <pic:spPr bwMode="auto">
-                    <a:xfrm>
-                      <a:off x="0" y="0"/>
-                      <a:ext cx="2181225" cy="6029960"/>
-                    </a:xfrm>
-                    <a:prstGeom prst="rect">
-                      <a:avLst/>
-                    </a:prstGeom>
-                  </pic:spPr>
-                </pic:pic>
-              </a:graphicData>
-            </a:graphic>
-          </wp:inline>
-        </w:drawing>
+        <w:pict>
+          <v:shape id="_x0000_i1026" type="#_x0000_t75" style="width:171.75pt;height:474.75pt">
+            <v:imagedata r:id="rId15" o:title="13444129_10208078614516200_801884173_n"/>
+          </v:shape>
+        </w:pict>
       </w:r>
     </w:p>
     <w:p>
@@ -5017,11 +4914,11 @@
         <w:ind w:left="1080"/>
         <w:jc w:val="both"/>
       </w:pPr>
-      <w:bookmarkStart w:id="24" w:name="_Toc453349304"/>
+      <w:bookmarkStart w:id="25" w:name="_Toc453349304"/>
       <w:r>
         <w:t>Difficultés rencontrées</w:t>
       </w:r>
-      <w:bookmarkEnd w:id="24"/>
+      <w:bookmarkEnd w:id="25"/>
     </w:p>
     <w:p>
       <w:pPr>
@@ -5041,8 +4938,6 @@
       <w:r>
         <w:t xml:space="preserve">nous avons </w:t>
       </w:r>
-      <w:bookmarkStart w:id="25" w:name="_GoBack"/>
-      <w:bookmarkEnd w:id="25"/>
       <w:r>
         <w:t>rencontrées</w:t>
       </w:r>
@@ -5073,11 +4968,11 @@
       </w:r>
       <w:proofErr w:type="spellEnd"/>
       <w:r>
-        <w:t xml:space="preserve">. Cette lenteur, toujours présente selon les cas mais dans une moindre mesure, était principalement dû au fait que le </w:t>
+        <w:t xml:space="preserve">. Cette lenteur, toujours présente selon les cas mais dans une moindre mesure, était principalement dû au fait que le choix de la direction pour un diamant ou pour errer était choisie selon le coût du chemin pour chaque diamant du labyrinthe, obtenu via l'algorithme A*. Cela nécessitait beaucoup d'appel à A* et </w:t>
       </w:r>
       <w:r>
         <w:lastRenderedPageBreak/>
-        <w:t>choix de la direction pour un diamant ou pour errer était choisie selon le coût du chemin pour chaque diamant du labyrinthe, obtenu via l'algorithme A*. Cela nécessitait beaucoup d'appel à A* et ralentissait considérablement le jeu. Désormais, ce choix ce fait uniquement par une heuristique simplifiée donnée par la distance euclidienne entre les deux positions et A* n'est appelé qu'une fois à la fin pour vérifier que le chemin est tout de même possible.</w:t>
+        <w:t>ralentissait considérablement le jeu. Désormais, ce choix ce fait uniquement par une heuristique simplifiée donnée par la distance euclidienne entre les deux positions et A* n'est appelé qu'une fois à la fin pour vérifier que le chemin est tout de même possible.</w:t>
       </w:r>
     </w:p>
     <w:p>
@@ -5170,7 +5065,7 @@
       </w:r>
     </w:p>
     <w:sectPr>
-      <w:footerReference w:type="default" r:id="rId17"/>
+      <w:footerReference w:type="default" r:id="rId16"/>
       <w:pgSz w:w="11906" w:h="16838"/>
       <w:pgMar w:top="1417" w:right="1417" w:bottom="1417" w:left="1417" w:header="708" w:footer="708" w:gutter="0"/>
       <w:pgNumType w:start="0"/>
@@ -5183,7 +5078,7 @@
 </file>
 
 <file path=word/endnotes.xml><?xml version="1.0" encoding="utf-8"?>
-<w:endnotes xmlns:wpc="http://schemas.microsoft.com/office/word/2010/wordprocessingCanvas" xmlns:mc="http://schemas.openxmlformats.org/markup-compatibility/2006" xmlns:o="urn:schemas-microsoft-com:office:office" xmlns:r="http://schemas.openxmlformats.org/officeDocument/2006/relationships" xmlns:m="http://schemas.openxmlformats.org/officeDocument/2006/math" xmlns:v="urn:schemas-microsoft-com:vml" xmlns:wp14="http://schemas.microsoft.com/office/word/2010/wordprocessingDrawing" xmlns:wp="http://schemas.openxmlformats.org/drawingml/2006/wordprocessingDrawing" xmlns:w10="urn:schemas-microsoft-com:office:word" xmlns:w="http://schemas.openxmlformats.org/wordprocessingml/2006/main" xmlns:w14="http://schemas.microsoft.com/office/word/2010/wordml" xmlns:wpg="http://schemas.microsoft.com/office/word/2010/wordprocessingGroup" xmlns:wpi="http://schemas.microsoft.com/office/word/2010/wordprocessingInk" xmlns:wne="http://schemas.microsoft.com/office/word/2006/wordml" xmlns:wps="http://schemas.microsoft.com/office/word/2010/wordprocessingShape" mc:Ignorable="w14 wp14">
+<w:endnotes xmlns:wpc="http://schemas.microsoft.com/office/word/2010/wordprocessingCanvas" xmlns:mc="http://schemas.openxmlformats.org/markup-compatibility/2006" xmlns:o="urn:schemas-microsoft-com:office:office" xmlns:r="http://schemas.openxmlformats.org/officeDocument/2006/relationships" xmlns:m="http://schemas.openxmlformats.org/officeDocument/2006/math" xmlns:v="urn:schemas-microsoft-com:vml" xmlns:wp14="http://schemas.microsoft.com/office/word/2010/wordprocessingDrawing" xmlns:wp="http://schemas.openxmlformats.org/drawingml/2006/wordprocessingDrawing" xmlns:w10="urn:schemas-microsoft-com:office:word" xmlns:w="http://schemas.openxmlformats.org/wordprocessingml/2006/main" xmlns:w14="http://schemas.microsoft.com/office/word/2010/wordml" xmlns:w15="http://schemas.microsoft.com/office/word/2012/wordml" xmlns:wpg="http://schemas.microsoft.com/office/word/2010/wordprocessingGroup" xmlns:wpi="http://schemas.microsoft.com/office/word/2010/wordprocessingInk" xmlns:wne="http://schemas.microsoft.com/office/word/2006/wordml" xmlns:wps="http://schemas.microsoft.com/office/word/2010/wordprocessingShape" mc:Ignorable="w14 w15 wp14">
   <w:endnote w:type="separator" w:id="-1">
     <w:p>
       <w:pPr>
@@ -5208,7 +5103,7 @@
 </file>
 
 <file path=word/footer1.xml><?xml version="1.0" encoding="utf-8"?>
-<w:ftr xmlns:wpc="http://schemas.microsoft.com/office/word/2010/wordprocessingCanvas" xmlns:mc="http://schemas.openxmlformats.org/markup-compatibility/2006" xmlns:o="urn:schemas-microsoft-com:office:office" xmlns:r="http://schemas.openxmlformats.org/officeDocument/2006/relationships" xmlns:m="http://schemas.openxmlformats.org/officeDocument/2006/math" xmlns:v="urn:schemas-microsoft-com:vml" xmlns:wp14="http://schemas.microsoft.com/office/word/2010/wordprocessingDrawing" xmlns:wp="http://schemas.openxmlformats.org/drawingml/2006/wordprocessingDrawing" xmlns:w10="urn:schemas-microsoft-com:office:word" xmlns:w="http://schemas.openxmlformats.org/wordprocessingml/2006/main" xmlns:w14="http://schemas.microsoft.com/office/word/2010/wordml" xmlns:wpg="http://schemas.microsoft.com/office/word/2010/wordprocessingGroup" xmlns:wpi="http://schemas.microsoft.com/office/word/2010/wordprocessingInk" xmlns:wne="http://schemas.microsoft.com/office/word/2006/wordml" xmlns:wps="http://schemas.microsoft.com/office/word/2010/wordprocessingShape" mc:Ignorable="w14 wp14">
+<w:ftr xmlns:wpc="http://schemas.microsoft.com/office/word/2010/wordprocessingCanvas" xmlns:mc="http://schemas.openxmlformats.org/markup-compatibility/2006" xmlns:o="urn:schemas-microsoft-com:office:office" xmlns:r="http://schemas.openxmlformats.org/officeDocument/2006/relationships" xmlns:m="http://schemas.openxmlformats.org/officeDocument/2006/math" xmlns:v="urn:schemas-microsoft-com:vml" xmlns:wp14="http://schemas.microsoft.com/office/word/2010/wordprocessingDrawing" xmlns:wp="http://schemas.openxmlformats.org/drawingml/2006/wordprocessingDrawing" xmlns:w10="urn:schemas-microsoft-com:office:word" xmlns:w="http://schemas.openxmlformats.org/wordprocessingml/2006/main" xmlns:w14="http://schemas.microsoft.com/office/word/2010/wordml" xmlns:w15="http://schemas.microsoft.com/office/word/2012/wordml" xmlns:wpg="http://schemas.microsoft.com/office/word/2010/wordprocessingGroup" xmlns:wpi="http://schemas.microsoft.com/office/word/2010/wordprocessingInk" xmlns:wne="http://schemas.microsoft.com/office/word/2006/wordml" xmlns:wps="http://schemas.microsoft.com/office/word/2010/wordprocessingShape" mc:Ignorable="w14 w15 wp14">
   <w:sdt>
     <w:sdtPr>
       <w:id w:val="-1800761949"/>
@@ -5237,7 +5132,7 @@
           <w:rPr>
             <w:noProof/>
           </w:rPr>
-          <w:t>5</w:t>
+          <w:t>11</w:t>
         </w:r>
         <w:r>
           <w:fldChar w:fldCharType="end"/>
@@ -5254,7 +5149,7 @@
 </file>
 
 <file path=word/footnotes.xml><?xml version="1.0" encoding="utf-8"?>
-<w:footnotes xmlns:wpc="http://schemas.microsoft.com/office/word/2010/wordprocessingCanvas" xmlns:mc="http://schemas.openxmlformats.org/markup-compatibility/2006" xmlns:o="urn:schemas-microsoft-com:office:office" xmlns:r="http://schemas.openxmlformats.org/officeDocument/2006/relationships" xmlns:m="http://schemas.openxmlformats.org/officeDocument/2006/math" xmlns:v="urn:schemas-microsoft-com:vml" xmlns:wp14="http://schemas.microsoft.com/office/word/2010/wordprocessingDrawing" xmlns:wp="http://schemas.openxmlformats.org/drawingml/2006/wordprocessingDrawing" xmlns:w10="urn:schemas-microsoft-com:office:word" xmlns:w="http://schemas.openxmlformats.org/wordprocessingml/2006/main" xmlns:w14="http://schemas.microsoft.com/office/word/2010/wordml" xmlns:wpg="http://schemas.microsoft.com/office/word/2010/wordprocessingGroup" xmlns:wpi="http://schemas.microsoft.com/office/word/2010/wordprocessingInk" xmlns:wne="http://schemas.microsoft.com/office/word/2006/wordml" xmlns:wps="http://schemas.microsoft.com/office/word/2010/wordprocessingShape" mc:Ignorable="w14 wp14">
+<w:footnotes xmlns:wpc="http://schemas.microsoft.com/office/word/2010/wordprocessingCanvas" xmlns:mc="http://schemas.openxmlformats.org/markup-compatibility/2006" xmlns:o="urn:schemas-microsoft-com:office:office" xmlns:r="http://schemas.openxmlformats.org/officeDocument/2006/relationships" xmlns:m="http://schemas.openxmlformats.org/officeDocument/2006/math" xmlns:v="urn:schemas-microsoft-com:vml" xmlns:wp14="http://schemas.microsoft.com/office/word/2010/wordprocessingDrawing" xmlns:wp="http://schemas.openxmlformats.org/drawingml/2006/wordprocessingDrawing" xmlns:w10="urn:schemas-microsoft-com:office:word" xmlns:w="http://schemas.openxmlformats.org/wordprocessingml/2006/main" xmlns:w14="http://schemas.microsoft.com/office/word/2010/wordml" xmlns:w15="http://schemas.microsoft.com/office/word/2012/wordml" xmlns:wpg="http://schemas.microsoft.com/office/word/2010/wordprocessingGroup" xmlns:wpi="http://schemas.microsoft.com/office/word/2010/wordprocessingInk" xmlns:wne="http://schemas.microsoft.com/office/word/2006/wordml" xmlns:wps="http://schemas.microsoft.com/office/word/2010/wordprocessingShape" mc:Ignorable="w14 w15 wp14">
   <w:footnote w:type="separator" w:id="-1">
     <w:p>
       <w:pPr>
@@ -5279,7 +5174,7 @@
 </file>
 
 <file path=word/numbering.xml><?xml version="1.0" encoding="utf-8"?>
-<w:numbering xmlns:wpc="http://schemas.microsoft.com/office/word/2010/wordprocessingCanvas" xmlns:mc="http://schemas.openxmlformats.org/markup-compatibility/2006" xmlns:o="urn:schemas-microsoft-com:office:office" xmlns:r="http://schemas.openxmlformats.org/officeDocument/2006/relationships" xmlns:m="http://schemas.openxmlformats.org/officeDocument/2006/math" xmlns:v="urn:schemas-microsoft-com:vml" xmlns:wp14="http://schemas.microsoft.com/office/word/2010/wordprocessingDrawing" xmlns:wp="http://schemas.openxmlformats.org/drawingml/2006/wordprocessingDrawing" xmlns:w10="urn:schemas-microsoft-com:office:word" xmlns:w="http://schemas.openxmlformats.org/wordprocessingml/2006/main" xmlns:w14="http://schemas.microsoft.com/office/word/2010/wordml" xmlns:wpg="http://schemas.microsoft.com/office/word/2010/wordprocessingGroup" xmlns:wpi="http://schemas.microsoft.com/office/word/2010/wordprocessingInk" xmlns:wne="http://schemas.microsoft.com/office/word/2006/wordml" xmlns:wps="http://schemas.microsoft.com/office/word/2010/wordprocessingShape" mc:Ignorable="w14 wp14">
+<w:numbering xmlns:wpc="http://schemas.microsoft.com/office/word/2010/wordprocessingCanvas" xmlns:mc="http://schemas.openxmlformats.org/markup-compatibility/2006" xmlns:o="urn:schemas-microsoft-com:office:office" xmlns:r="http://schemas.openxmlformats.org/officeDocument/2006/relationships" xmlns:m="http://schemas.openxmlformats.org/officeDocument/2006/math" xmlns:v="urn:schemas-microsoft-com:vml" xmlns:wp14="http://schemas.microsoft.com/office/word/2010/wordprocessingDrawing" xmlns:wp="http://schemas.openxmlformats.org/drawingml/2006/wordprocessingDrawing" xmlns:w10="urn:schemas-microsoft-com:office:word" xmlns:w="http://schemas.openxmlformats.org/wordprocessingml/2006/main" xmlns:w14="http://schemas.microsoft.com/office/word/2010/wordml" xmlns:w15="http://schemas.microsoft.com/office/word/2012/wordml" xmlns:wpg="http://schemas.microsoft.com/office/word/2010/wordprocessingGroup" xmlns:wpi="http://schemas.microsoft.com/office/word/2010/wordprocessingInk" xmlns:wne="http://schemas.microsoft.com/office/word/2006/wordml" xmlns:wps="http://schemas.microsoft.com/office/word/2010/wordprocessingShape" mc:Ignorable="w14 w15 wp14">
   <w:abstractNum w:abstractNumId="0">
     <w:nsid w:val="039D54A1"/>
     <w:multiLevelType w:val="hybridMultilevel"/>
@@ -6758,7 +6653,7 @@
 </file>
 
 <file path=word/styles.xml><?xml version="1.0" encoding="utf-8"?>
-<w:styles xmlns:mc="http://schemas.openxmlformats.org/markup-compatibility/2006" xmlns:r="http://schemas.openxmlformats.org/officeDocument/2006/relationships" xmlns:w="http://schemas.openxmlformats.org/wordprocessingml/2006/main" xmlns:w14="http://schemas.microsoft.com/office/word/2010/wordml" mc:Ignorable="w14">
+<w:styles xmlns:mc="http://schemas.openxmlformats.org/markup-compatibility/2006" xmlns:r="http://schemas.openxmlformats.org/officeDocument/2006/relationships" xmlns:w="http://schemas.openxmlformats.org/wordprocessingml/2006/main" xmlns:w14="http://schemas.microsoft.com/office/word/2010/wordml" xmlns:w15="http://schemas.microsoft.com/office/word/2012/wordml" mc:Ignorable="w14 w15">
   <w:docDefaults>
     <w:rPrDefault>
       <w:rPr>
@@ -6774,601 +6669,378 @@
       </w:pPr>
     </w:pPrDefault>
   </w:docDefaults>
-  <w:latentStyles w:defLockedState="0" w:defUIPriority="99" w:defSemiHidden="1" w:defUnhideWhenUsed="1" w:defQFormat="0" w:count="267">
-    <w:lsdException w:name="Normal" w:semiHidden="0" w:uiPriority="0" w:unhideWhenUsed="0" w:qFormat="1"/>
-    <w:lsdException w:name="heading 1" w:semiHidden="0" w:uiPriority="9" w:unhideWhenUsed="0" w:qFormat="1"/>
-    <w:lsdException w:name="heading 2" w:uiPriority="9" w:qFormat="1"/>
-    <w:lsdException w:name="heading 3" w:uiPriority="9" w:qFormat="1"/>
-    <w:lsdException w:name="heading 4" w:uiPriority="9" w:qFormat="1"/>
-    <w:lsdException w:name="heading 5" w:uiPriority="9" w:qFormat="1"/>
-    <w:lsdException w:name="heading 6" w:uiPriority="9" w:qFormat="1"/>
-    <w:lsdException w:name="heading 7" w:uiPriority="9" w:qFormat="1"/>
-    <w:lsdException w:name="heading 8" w:uiPriority="9" w:qFormat="1"/>
-    <w:lsdException w:name="heading 9" w:uiPriority="9" w:qFormat="1"/>
-    <w:lsdException w:name="toc 1" w:uiPriority="39"/>
-    <w:lsdException w:name="toc 2" w:uiPriority="39"/>
-    <w:lsdException w:name="toc 3" w:uiPriority="39"/>
-    <w:lsdException w:name="toc 4" w:uiPriority="39"/>
-    <w:lsdException w:name="toc 5" w:uiPriority="39"/>
-    <w:lsdException w:name="toc 6" w:uiPriority="39"/>
-    <w:lsdException w:name="toc 7" w:uiPriority="39"/>
-    <w:lsdException w:name="toc 8" w:uiPriority="39"/>
-    <w:lsdException w:name="toc 9" w:uiPriority="39"/>
-    <w:lsdException w:name="caption" w:uiPriority="35" w:qFormat="1"/>
-    <w:lsdException w:name="Title" w:semiHidden="0" w:uiPriority="10" w:unhideWhenUsed="0" w:qFormat="1"/>
-    <w:lsdException w:name="Default Paragraph Font" w:uiPriority="1"/>
-    <w:lsdException w:name="Subtitle" w:semiHidden="0" w:uiPriority="11" w:unhideWhenUsed="0" w:qFormat="1"/>
-    <w:lsdException w:name="Strong" w:semiHidden="0" w:uiPriority="22" w:unhideWhenUsed="0" w:qFormat="1"/>
-    <w:lsdException w:name="Emphasis" w:semiHidden="0" w:uiPriority="20" w:unhideWhenUsed="0" w:qFormat="1"/>
-    <w:lsdException w:name="Table Grid" w:semiHidden="0" w:uiPriority="39" w:unhideWhenUsed="0"/>
-    <w:lsdException w:name="Placeholder Text" w:unhideWhenUsed="0"/>
-    <w:lsdException w:name="No Spacing" w:semiHidden="0" w:uiPriority="1" w:unhideWhenUsed="0" w:qFormat="1"/>
-    <w:lsdException w:name="Light Shading" w:semiHidden="0" w:uiPriority="60" w:unhideWhenUsed="0"/>
-    <w:lsdException w:name="Light List" w:semiHidden="0" w:uiPriority="61" w:unhideWhenUsed="0"/>
-    <w:lsdException w:name="Light Grid" w:semiHidden="0" w:uiPriority="62" w:unhideWhenUsed="0"/>
-    <w:lsdException w:name="Medium Shading 1" w:semiHidden="0" w:uiPriority="63" w:unhideWhenUsed="0"/>
-    <w:lsdException w:name="Medium Shading 2" w:semiHidden="0" w:uiPriority="64" w:unhideWhenUsed="0"/>
-    <w:lsdException w:name="Medium List 1" w:semiHidden="0" w:uiPriority="65" w:unhideWhenUsed="0"/>
-    <w:lsdException w:name="Medium List 2" w:semiHidden="0" w:uiPriority="66" w:unhideWhenUsed="0"/>
-    <w:lsdException w:name="Medium Grid 1" w:semiHidden="0" w:uiPriority="67" w:unhideWhenUsed="0"/>
-    <w:lsdException w:name="Medium Grid 2" w:semiHidden="0" w:uiPriority="68" w:unhideWhenUsed="0"/>
-    <w:lsdException w:name="Medium Grid 3" w:semiHidden="0" w:uiPriority="69" w:unhideWhenUsed="0"/>
-    <w:lsdException w:name="Dark List" w:semiHidden="0" w:uiPriority="70" w:unhideWhenUsed="0"/>
-    <w:lsdException w:name="Colorful Shading" w:semiHidden="0" w:uiPriority="71" w:unhideWhenUsed="0"/>
-    <w:lsdException w:name="Colorful List" w:semiHidden="0" w:uiPriority="72" w:unhideWhenUsed="0"/>
-    <w:lsdException w:name="Colorful Grid" w:semiHidden="0" w:uiPriority="73" w:unhideWhenUsed="0"/>
-    <w:lsdException w:name="Light Shading Accent 1" w:semiHidden="0" w:uiPriority="60" w:unhideWhenUsed="0"/>
-    <w:lsdException w:name="Light List Accent 1" w:semiHidden="0" w:uiPriority="61" w:unhideWhenUsed="0"/>
-    <w:lsdException w:name="Light Grid Accent 1" w:semiHidden="0" w:uiPriority="62" w:unhideWhenUsed="0"/>
-    <w:lsdException w:name="Medium Shading 1 Accent 1" w:semiHidden="0" w:uiPriority="63" w:unhideWhenUsed="0"/>
-    <w:lsdException w:name="Medium Shading 2 Accent 1" w:semiHidden="0" w:uiPriority="64" w:unhideWhenUsed="0"/>
-    <w:lsdException w:name="Medium List 1 Accent 1" w:semiHidden="0" w:uiPriority="65" w:unhideWhenUsed="0"/>
-    <w:lsdException w:name="Revision" w:unhideWhenUsed="0"/>
-    <w:lsdException w:name="List Paragraph" w:semiHidden="0" w:uiPriority="34" w:unhideWhenUsed="0" w:qFormat="1"/>
-    <w:lsdException w:name="Quote" w:semiHidden="0" w:uiPriority="29" w:unhideWhenUsed="0" w:qFormat="1"/>
-    <w:lsdException w:name="Intense Quote" w:semiHidden="0" w:uiPriority="30" w:unhideWhenUsed="0" w:qFormat="1"/>
-    <w:lsdException w:name="Medium List 2 Accent 1" w:semiHidden="0" w:uiPriority="66" w:unhideWhenUsed="0"/>
-    <w:lsdException w:name="Medium Grid 1 Accent 1" w:semiHidden="0" w:uiPriority="67" w:unhideWhenUsed="0"/>
-    <w:lsdException w:name="Medium Grid 2 Accent 1" w:semiHidden="0" w:uiPriority="68" w:unhideWhenUsed="0"/>
-    <w:lsdException w:name="Medium Grid 3 Accent 1" w:semiHidden="0" w:uiPriority="69" w:unhideWhenUsed="0"/>
-    <w:lsdException w:name="Dark List Accent 1" w:semiHidden="0" w:uiPriority="70" w:unhideWhenUsed="0"/>
-    <w:lsdException w:name="Colorful Shading Accent 1" w:semiHidden="0" w:uiPriority="71" w:unhideWhenUsed="0"/>
-    <w:lsdException w:name="Colorful List Accent 1" w:semiHidden="0" w:uiPriority="72" w:unhideWhenUsed="0"/>
-    <w:lsdException w:name="Colorful Grid Accent 1" w:semiHidden="0" w:uiPriority="73" w:unhideWhenUsed="0"/>
-    <w:lsdException w:name="Light Shading Accent 2" w:semiHidden="0" w:uiPriority="60" w:unhideWhenUsed="0"/>
-    <w:lsdException w:name="Light List Accent 2" w:semiHidden="0" w:uiPriority="61" w:unhideWhenUsed="0"/>
-    <w:lsdException w:name="Light Grid Accent 2" w:semiHidden="0" w:uiPriority="62" w:unhideWhenUsed="0"/>
-    <w:lsdException w:name="Medium Shading 1 Accent 2" w:semiHidden="0" w:uiPriority="63" w:unhideWhenUsed="0"/>
-    <w:lsdException w:name="Medium Shading 2 Accent 2" w:semiHidden="0" w:uiPriority="64" w:unhideWhenUsed="0"/>
-    <w:lsdException w:name="Medium List 1 Accent 2" w:semiHidden="0" w:uiPriority="65" w:unhideWhenUsed="0"/>
-    <w:lsdException w:name="Medium List 2 Accent 2" w:semiHidden="0" w:uiPriority="66" w:unhideWhenUsed="0"/>
-    <w:lsdException w:name="Medium Grid 1 Accent 2" w:semiHidden="0" w:uiPriority="67" w:unhideWhenUsed="0"/>
-    <w:lsdException w:name="Medium Grid 2 Accent 2" w:semiHidden="0" w:uiPriority="68" w:unhideWhenUsed="0"/>
-    <w:lsdException w:name="Medium Grid 3 Accent 2" w:semiHidden="0" w:uiPriority="69" w:unhideWhenUsed="0"/>
-    <w:lsdException w:name="Dark List Accent 2" w:semiHidden="0" w:uiPriority="70" w:unhideWhenUsed="0"/>
-    <w:lsdException w:name="Colorful Shading Accent 2" w:semiHidden="0" w:uiPriority="71" w:unhideWhenUsed="0"/>
-    <w:lsdException w:name="Colorful List Accent 2" w:semiHidden="0" w:uiPriority="72" w:unhideWhenUsed="0"/>
-    <w:lsdException w:name="Colorful Grid Accent 2" w:semiHidden="0" w:uiPriority="73" w:unhideWhenUsed="0"/>
-    <w:lsdException w:name="Light Shading Accent 3" w:semiHidden="0" w:uiPriority="60" w:unhideWhenUsed="0"/>
-    <w:lsdException w:name="Light List Accent 3" w:semiHidden="0" w:uiPriority="61" w:unhideWhenUsed="0"/>
-    <w:lsdException w:name="Light Grid Accent 3" w:semiHidden="0" w:uiPriority="62" w:unhideWhenUsed="0"/>
-    <w:lsdException w:name="Medium Shading 1 Accent 3" w:semiHidden="0" w:uiPriority="63" w:unhideWhenUsed="0"/>
-    <w:lsdException w:name="Medium Shading 2 Accent 3" w:semiHidden="0" w:uiPriority="64" w:unhideWhenUsed="0"/>
-    <w:lsdException w:name="Medium List 1 Accent 3" w:semiHidden="0" w:uiPriority="65" w:unhideWhenUsed="0"/>
-    <w:lsdException w:name="Medium List 2 Accent 3" w:semiHidden="0" w:uiPriority="66" w:unhideWhenUsed="0"/>
-    <w:lsdException w:name="Medium Grid 1 Accent 3" w:semiHidden="0" w:uiPriority="67" w:unhideWhenUsed="0"/>
-    <w:lsdException w:name="Medium Grid 2 Accent 3" w:semiHidden="0" w:uiPriority="68" w:unhideWhenUsed="0"/>
-    <w:lsdException w:name="Medium Grid 3 Accent 3" w:semiHidden="0" w:uiPriority="69" w:unhideWhenUsed="0"/>
-    <w:lsdException w:name="Dark List Accent 3" w:semiHidden="0" w:uiPriority="70" w:unhideWhenUsed="0"/>
-    <w:lsdException w:name="Colorful Shading Accent 3" w:semiHidden="0" w:uiPriority="71" w:unhideWhenUsed="0"/>
-    <w:lsdException w:name="Colorful List Accent 3" w:semiHidden="0" w:uiPriority="72" w:unhideWhenUsed="0"/>
-    <w:lsdException w:name="Colorful Grid Accent 3" w:semiHidden="0" w:uiPriority="73" w:unhideWhenUsed="0"/>
-    <w:lsdException w:name="Light Shading Accent 4" w:semiHidden="0" w:uiPriority="60" w:unhideWhenUsed="0"/>
-    <w:lsdException w:name="Light List Accent 4" w:semiHidden="0" w:uiPriority="61" w:unhideWhenUsed="0"/>
-    <w:lsdException w:name="Light Grid Accent 4" w:semiHidden="0" w:uiPriority="62" w:unhideWhenUsed="0"/>
-    <w:lsdException w:name="Medium Shading 1 Accent 4" w:semiHidden="0" w:uiPriority="63" w:unhideWhenUsed="0"/>
-    <w:lsdException w:name="Medium Shading 2 Accent 4" w:semiHidden="0" w:uiPriority="64" w:unhideWhenUsed="0"/>
-    <w:lsdException w:name="Medium List 1 Accent 4" w:semiHidden="0" w:uiPriority="65" w:unhideWhenUsed="0"/>
-    <w:lsdException w:name="Medium List 2 Accent 4" w:semiHidden="0" w:uiPriority="66" w:unhideWhenUsed="0"/>
-    <w:lsdException w:name="Medium Grid 1 Accent 4" w:semiHidden="0" w:uiPriority="67" w:unhideWhenUsed="0"/>
-    <w:lsdException w:name="Medium Grid 2 Accent 4" w:semiHidden="0" w:uiPriority="68" w:unhideWhenUsed="0"/>
-    <w:lsdException w:name="Medium Grid 3 Accent 4" w:semiHidden="0" w:uiPriority="69" w:unhideWhenUsed="0"/>
-    <w:lsdException w:name="Dark List Accent 4" w:semiHidden="0" w:uiPriority="70" w:unhideWhenUsed="0"/>
-    <w:lsdException w:name="Colorful Shading Accent 4" w:semiHidden="0" w:uiPriority="71" w:unhideWhenUsed="0"/>
-    <w:lsdException w:name="Colorful List Accent 4" w:semiHidden="0" w:uiPriority="72" w:unhideWhenUsed="0"/>
-    <w:lsdException w:name="Colorful Grid Accent 4" w:semiHidden="0" w:uiPriority="73" w:unhideWhenUsed="0"/>
-    <w:lsdException w:name="Light Shading Accent 5" w:semiHidden="0" w:uiPriority="60" w:unhideWhenUsed="0"/>
-    <w:lsdException w:name="Light List Accent 5" w:semiHidden="0" w:uiPriority="61" w:unhideWhenUsed="0"/>
-    <w:lsdException w:name="Light Grid Accent 5" w:semiHidden="0" w:uiPriority="62" w:unhideWhenUsed="0"/>
-    <w:lsdException w:name="Medium Shading 1 Accent 5" w:semiHidden="0" w:uiPriority="63" w:unhideWhenUsed="0"/>
-    <w:lsdException w:name="Medium Shading 2 Accent 5" w:semiHidden="0" w:uiPriority="64" w:unhideWhenUsed="0"/>
-    <w:lsdException w:name="Medium List 1 Accent 5" w:semiHidden="0" w:uiPriority="65" w:unhideWhenUsed="0"/>
-    <w:lsdException w:name="Medium List 2 Accent 5" w:semiHidden="0" w:uiPriority="66" w:unhideWhenUsed="0"/>
-    <w:lsdException w:name="Medium Grid 1 Accent 5" w:semiHidden="0" w:uiPriority="67" w:unhideWhenUsed="0"/>
-    <w:lsdException w:name="Medium Grid 2 Accent 5" w:semiHidden="0" w:uiPriority="68" w:unhideWhenUsed="0"/>
-    <w:lsdException w:name="Medium Grid 3 Accent 5" w:semiHidden="0" w:uiPriority="69" w:unhideWhenUsed="0"/>
-    <w:lsdException w:name="Dark List Accent 5" w:semiHidden="0" w:uiPriority="70" w:unhideWhenUsed="0"/>
-    <w:lsdException w:name="Colorful Shading Accent 5" w:semiHidden="0" w:uiPriority="71" w:unhideWhenUsed="0"/>
-    <w:lsdException w:name="Colorful List Accent 5" w:semiHidden="0" w:uiPriority="72" w:unhideWhenUsed="0"/>
-    <w:lsdException w:name="Colorful Grid Accent 5" w:semiHidden="0" w:uiPriority="73" w:unhideWhenUsed="0"/>
-    <w:lsdException w:name="Light Shading Accent 6" w:semiHidden="0" w:uiPriority="60" w:unhideWhenUsed="0"/>
-    <w:lsdException w:name="Light List Accent 6" w:semiHidden="0" w:uiPriority="61" w:unhideWhenUsed="0"/>
-    <w:lsdException w:name="Light Grid Accent 6" w:semiHidden="0" w:uiPriority="62" w:unhideWhenUsed="0"/>
-    <w:lsdException w:name="Medium Shading 1 Accent 6" w:semiHidden="0" w:uiPriority="63" w:unhideWhenUsed="0"/>
-    <w:lsdException w:name="Medium Shading 2 Accent 6" w:semiHidden="0" w:uiPriority="64" w:unhideWhenUsed="0"/>
-    <w:lsdException w:name="Medium List 1 Accent 6" w:semiHidden="0" w:uiPriority="65" w:unhideWhenUsed="0"/>
-    <w:lsdException w:name="Medium List 2 Accent 6" w:semiHidden="0" w:uiPriority="66" w:unhideWhenUsed="0"/>
-    <w:lsdException w:name="Medium Grid 1 Accent 6" w:semiHidden="0" w:uiPriority="67" w:unhideWhenUsed="0"/>
-    <w:lsdException w:name="Medium Grid 2 Accent 6" w:semiHidden="0" w:uiPriority="68" w:unhideWhenUsed="0"/>
-    <w:lsdException w:name="Medium Grid 3 Accent 6" w:semiHidden="0" w:uiPriority="69" w:unhideWhenUsed="0"/>
-    <w:lsdException w:name="Dark List Accent 6" w:semiHidden="0" w:uiPriority="70" w:unhideWhenUsed="0"/>
-    <w:lsdException w:name="Colorful Shading Accent 6" w:semiHidden="0" w:uiPriority="71" w:unhideWhenUsed="0"/>
-    <w:lsdException w:name="Colorful List Accent 6" w:semiHidden="0" w:uiPriority="72" w:unhideWhenUsed="0"/>
-    <w:lsdException w:name="Colorful Grid Accent 6" w:semiHidden="0" w:uiPriority="73" w:unhideWhenUsed="0"/>
-    <w:lsdException w:name="Subtle Emphasis" w:semiHidden="0" w:uiPriority="19" w:unhideWhenUsed="0" w:qFormat="1"/>
-    <w:lsdException w:name="Intense Emphasis" w:semiHidden="0" w:uiPriority="21" w:unhideWhenUsed="0" w:qFormat="1"/>
-    <w:lsdException w:name="Subtle Reference" w:semiHidden="0" w:uiPriority="31" w:unhideWhenUsed="0" w:qFormat="1"/>
-    <w:lsdException w:name="Intense Reference" w:semiHidden="0" w:uiPriority="32" w:unhideWhenUsed="0" w:qFormat="1"/>
-    <w:lsdException w:name="Book Title" w:semiHidden="0" w:uiPriority="33" w:unhideWhenUsed="0" w:qFormat="1"/>
-    <w:lsdException w:name="Bibliography" w:uiPriority="37"/>
-    <w:lsdException w:name="TOC Heading" w:uiPriority="39" w:qFormat="1"/>
-  </w:latentStyles>
-  <w:style w:type="paragraph" w:default="1" w:styleId="Normal">
-    <w:name w:val="Normal"/>
-    <w:qFormat/>
-  </w:style>
-  <w:style w:type="paragraph" w:styleId="Titre1">
-    <w:name w:val="heading 1"/>
-    <w:basedOn w:val="Normal"/>
-    <w:next w:val="Normal"/>
-    <w:link w:val="Titre1Car"/>
-    <w:uiPriority w:val="9"/>
-    <w:qFormat/>
-    <w:rsid w:val="001D73CC"/>
-    <w:pPr>
-      <w:keepNext/>
-      <w:keepLines/>
-      <w:spacing w:before="240" w:after="0"/>
-      <w:outlineLvl w:val="0"/>
-    </w:pPr>
-    <w:rPr>
-      <w:rFonts w:asciiTheme="majorHAnsi" w:eastAsiaTheme="majorEastAsia" w:hAnsiTheme="majorHAnsi" w:cstheme="majorBidi"/>
-      <w:color w:val="2E74B5" w:themeColor="accent1" w:themeShade="BF"/>
-      <w:sz w:val="32"/>
-      <w:szCs w:val="32"/>
-    </w:rPr>
-  </w:style>
-  <w:style w:type="paragraph" w:styleId="Titre2">
-    <w:name w:val="heading 2"/>
-    <w:basedOn w:val="Normal"/>
-    <w:next w:val="Normal"/>
-    <w:link w:val="Titre2Car"/>
-    <w:uiPriority w:val="9"/>
-    <w:unhideWhenUsed/>
-    <w:qFormat/>
-    <w:rsid w:val="00F943B6"/>
-    <w:pPr>
-      <w:keepNext/>
-      <w:keepLines/>
-      <w:spacing w:before="40" w:after="0"/>
-      <w:outlineLvl w:val="1"/>
-    </w:pPr>
-    <w:rPr>
-      <w:rFonts w:asciiTheme="majorHAnsi" w:eastAsiaTheme="majorEastAsia" w:hAnsiTheme="majorHAnsi" w:cstheme="majorBidi"/>
-      <w:color w:val="2E74B5" w:themeColor="accent1" w:themeShade="BF"/>
-      <w:sz w:val="26"/>
-      <w:szCs w:val="26"/>
-    </w:rPr>
-  </w:style>
-  <w:style w:type="paragraph" w:styleId="Titre3">
-    <w:name w:val="heading 3"/>
-    <w:basedOn w:val="Normal"/>
-    <w:next w:val="Normal"/>
-    <w:link w:val="Titre3Car"/>
-    <w:uiPriority w:val="9"/>
-    <w:unhideWhenUsed/>
-    <w:qFormat/>
-    <w:rsid w:val="002218AB"/>
-    <w:pPr>
-      <w:keepNext/>
-      <w:keepLines/>
-      <w:spacing w:before="40" w:after="0"/>
-      <w:outlineLvl w:val="2"/>
-    </w:pPr>
-    <w:rPr>
-      <w:rFonts w:asciiTheme="majorHAnsi" w:eastAsiaTheme="majorEastAsia" w:hAnsiTheme="majorHAnsi" w:cstheme="majorBidi"/>
-      <w:color w:val="1F4D78" w:themeColor="accent1" w:themeShade="7F"/>
-      <w:sz w:val="24"/>
-      <w:szCs w:val="24"/>
-    </w:rPr>
-  </w:style>
-  <w:style w:type="character" w:default="1" w:styleId="Policepardfaut">
-    <w:name w:val="Default Paragraph Font"/>
-    <w:uiPriority w:val="1"/>
-    <w:semiHidden/>
-    <w:unhideWhenUsed/>
-  </w:style>
-  <w:style w:type="table" w:default="1" w:styleId="TableauNormal">
-    <w:name w:val="Normal Table"/>
-    <w:uiPriority w:val="99"/>
-    <w:semiHidden/>
-    <w:unhideWhenUsed/>
-    <w:tblPr>
-      <w:tblInd w:w="0" w:type="dxa"/>
-      <w:tblCellMar>
-        <w:top w:w="0" w:type="dxa"/>
-        <w:left w:w="108" w:type="dxa"/>
-        <w:bottom w:w="0" w:type="dxa"/>
-        <w:right w:w="108" w:type="dxa"/>
-      </w:tblCellMar>
-    </w:tblPr>
-  </w:style>
-  <w:style w:type="numbering" w:default="1" w:styleId="Aucuneliste">
-    <w:name w:val="No List"/>
-    <w:uiPriority w:val="99"/>
-    <w:semiHidden/>
-    <w:unhideWhenUsed/>
-  </w:style>
-  <w:style w:type="paragraph" w:styleId="Sansinterligne">
-    <w:name w:val="No Spacing"/>
-    <w:link w:val="SansinterligneCar"/>
-    <w:uiPriority w:val="1"/>
-    <w:qFormat/>
-    <w:rsid w:val="00E1101F"/>
-    <w:pPr>
-      <w:spacing w:after="0" w:line="240" w:lineRule="auto"/>
-    </w:pPr>
-  </w:style>
-  <w:style w:type="character" w:customStyle="1" w:styleId="SansinterligneCar">
-    <w:name w:val="Sans interligne Car"/>
-    <w:basedOn w:val="Policepardfaut"/>
-    <w:link w:val="Sansinterligne"/>
-    <w:uiPriority w:val="1"/>
-    <w:rsid w:val="00E1101F"/>
-  </w:style>
-  <w:style w:type="paragraph" w:styleId="En-tte">
-    <w:name w:val="header"/>
-    <w:basedOn w:val="Normal"/>
-    <w:link w:val="En-tteCar"/>
-    <w:uiPriority w:val="99"/>
-    <w:unhideWhenUsed/>
-    <w:rsid w:val="001D73CC"/>
-    <w:pPr>
-      <w:tabs>
-        <w:tab w:val="center" w:pos="4536"/>
-        <w:tab w:val="right" w:pos="9072"/>
-      </w:tabs>
-      <w:spacing w:after="0" w:line="240" w:lineRule="auto"/>
-    </w:pPr>
-  </w:style>
-  <w:style w:type="character" w:customStyle="1" w:styleId="En-tteCar">
-    <w:name w:val="En-tête Car"/>
-    <w:basedOn w:val="Policepardfaut"/>
-    <w:link w:val="En-tte"/>
-    <w:uiPriority w:val="99"/>
-    <w:rsid w:val="001D73CC"/>
-  </w:style>
-  <w:style w:type="paragraph" w:styleId="Pieddepage">
-    <w:name w:val="footer"/>
-    <w:basedOn w:val="Normal"/>
-    <w:link w:val="PieddepageCar"/>
-    <w:uiPriority w:val="99"/>
-    <w:unhideWhenUsed/>
-    <w:rsid w:val="001D73CC"/>
-    <w:pPr>
-      <w:tabs>
-        <w:tab w:val="center" w:pos="4536"/>
-        <w:tab w:val="right" w:pos="9072"/>
-      </w:tabs>
-      <w:spacing w:after="0" w:line="240" w:lineRule="auto"/>
-    </w:pPr>
-  </w:style>
-  <w:style w:type="character" w:customStyle="1" w:styleId="PieddepageCar">
-    <w:name w:val="Pied de page Car"/>
-    <w:basedOn w:val="Policepardfaut"/>
-    <w:link w:val="Pieddepage"/>
-    <w:uiPriority w:val="99"/>
-    <w:rsid w:val="001D73CC"/>
-  </w:style>
-  <w:style w:type="character" w:customStyle="1" w:styleId="Titre1Car">
-    <w:name w:val="Titre 1 Car"/>
-    <w:basedOn w:val="Policepardfaut"/>
-    <w:link w:val="Titre1"/>
-    <w:uiPriority w:val="9"/>
-    <w:rsid w:val="001D73CC"/>
-    <w:rPr>
-      <w:rFonts w:asciiTheme="majorHAnsi" w:eastAsiaTheme="majorEastAsia" w:hAnsiTheme="majorHAnsi" w:cstheme="majorBidi"/>
-      <w:color w:val="2E74B5" w:themeColor="accent1" w:themeShade="BF"/>
-      <w:sz w:val="32"/>
-      <w:szCs w:val="32"/>
-    </w:rPr>
-  </w:style>
-  <w:style w:type="paragraph" w:styleId="En-ttedetabledesmatires">
-    <w:name w:val="TOC Heading"/>
-    <w:basedOn w:val="Titre1"/>
-    <w:next w:val="Normal"/>
-    <w:uiPriority w:val="39"/>
-    <w:unhideWhenUsed/>
-    <w:qFormat/>
-    <w:rsid w:val="001D73CC"/>
-    <w:pPr>
-      <w:outlineLvl w:val="9"/>
-    </w:pPr>
-  </w:style>
-  <w:style w:type="paragraph" w:styleId="TM1">
-    <w:name w:val="toc 1"/>
-    <w:basedOn w:val="Normal"/>
-    <w:next w:val="Normal"/>
-    <w:autoRedefine/>
-    <w:uiPriority w:val="39"/>
-    <w:unhideWhenUsed/>
-    <w:rsid w:val="00F943B6"/>
-    <w:pPr>
-      <w:spacing w:after="100"/>
-    </w:pPr>
-  </w:style>
-  <w:style w:type="character" w:styleId="Lienhypertexte">
-    <w:name w:val="Hyperlink"/>
-    <w:basedOn w:val="Policepardfaut"/>
-    <w:uiPriority w:val="99"/>
-    <w:unhideWhenUsed/>
-    <w:rsid w:val="00F943B6"/>
-    <w:rPr>
-      <w:color w:val="0563C1" w:themeColor="hyperlink"/>
-      <w:u w:val="single"/>
-    </w:rPr>
-  </w:style>
-  <w:style w:type="character" w:customStyle="1" w:styleId="Titre2Car">
-    <w:name w:val="Titre 2 Car"/>
-    <w:basedOn w:val="Policepardfaut"/>
-    <w:link w:val="Titre2"/>
-    <w:uiPriority w:val="9"/>
-    <w:rsid w:val="00F943B6"/>
-    <w:rPr>
-      <w:rFonts w:asciiTheme="majorHAnsi" w:eastAsiaTheme="majorEastAsia" w:hAnsiTheme="majorHAnsi" w:cstheme="majorBidi"/>
-      <w:color w:val="2E74B5" w:themeColor="accent1" w:themeShade="BF"/>
-      <w:sz w:val="26"/>
-      <w:szCs w:val="26"/>
-    </w:rPr>
-  </w:style>
-  <w:style w:type="paragraph" w:styleId="Paragraphedeliste">
-    <w:name w:val="List Paragraph"/>
-    <w:basedOn w:val="Normal"/>
-    <w:uiPriority w:val="34"/>
-    <w:qFormat/>
-    <w:rsid w:val="00F943B6"/>
-    <w:pPr>
-      <w:ind w:left="720"/>
-      <w:contextualSpacing/>
-    </w:pPr>
-  </w:style>
-  <w:style w:type="paragraph" w:styleId="TM2">
-    <w:name w:val="toc 2"/>
-    <w:basedOn w:val="Normal"/>
-    <w:next w:val="Normal"/>
-    <w:autoRedefine/>
-    <w:uiPriority w:val="39"/>
-    <w:unhideWhenUsed/>
-    <w:rsid w:val="00594B61"/>
-    <w:pPr>
-      <w:spacing w:after="100"/>
-      <w:ind w:left="220"/>
-    </w:pPr>
-  </w:style>
-  <w:style w:type="character" w:customStyle="1" w:styleId="Titre3Car">
-    <w:name w:val="Titre 3 Car"/>
-    <w:basedOn w:val="Policepardfaut"/>
-    <w:link w:val="Titre3"/>
-    <w:uiPriority w:val="9"/>
-    <w:rsid w:val="002218AB"/>
-    <w:rPr>
-      <w:rFonts w:asciiTheme="majorHAnsi" w:eastAsiaTheme="majorEastAsia" w:hAnsiTheme="majorHAnsi" w:cstheme="majorBidi"/>
-      <w:color w:val="1F4D78" w:themeColor="accent1" w:themeShade="7F"/>
-      <w:sz w:val="24"/>
-      <w:szCs w:val="24"/>
-    </w:rPr>
-  </w:style>
-  <w:style w:type="paragraph" w:styleId="TM3">
-    <w:name w:val="toc 3"/>
-    <w:basedOn w:val="Normal"/>
-    <w:next w:val="Normal"/>
-    <w:autoRedefine/>
-    <w:uiPriority w:val="39"/>
-    <w:unhideWhenUsed/>
-    <w:rsid w:val="0045137D"/>
-    <w:pPr>
-      <w:spacing w:after="100"/>
-      <w:ind w:left="440"/>
-    </w:pPr>
-  </w:style>
-  <w:style w:type="paragraph" w:styleId="Textedebulles">
-    <w:name w:val="Balloon Text"/>
-    <w:basedOn w:val="Normal"/>
-    <w:link w:val="TextedebullesCar"/>
-    <w:uiPriority w:val="99"/>
-    <w:semiHidden/>
-    <w:unhideWhenUsed/>
-    <w:rsid w:val="005935CA"/>
-    <w:pPr>
-      <w:spacing w:after="0" w:line="240" w:lineRule="auto"/>
-    </w:pPr>
-    <w:rPr>
-      <w:rFonts w:ascii="Tahoma" w:hAnsi="Tahoma" w:cs="Tahoma"/>
-      <w:sz w:val="16"/>
-      <w:szCs w:val="16"/>
-    </w:rPr>
-  </w:style>
-  <w:style w:type="character" w:customStyle="1" w:styleId="TextedebullesCar">
-    <w:name w:val="Texte de bulles Car"/>
-    <w:basedOn w:val="Policepardfaut"/>
-    <w:link w:val="Textedebulles"/>
-    <w:uiPriority w:val="99"/>
-    <w:semiHidden/>
-    <w:rsid w:val="005935CA"/>
-    <w:rPr>
-      <w:rFonts w:ascii="Tahoma" w:hAnsi="Tahoma" w:cs="Tahoma"/>
-      <w:sz w:val="16"/>
-      <w:szCs w:val="16"/>
-    </w:rPr>
-  </w:style>
-</w:styles>
-</file>
-
-<file path=word/stylesWithEffects.xml><?xml version="1.0" encoding="utf-8"?>
-<w:styles xmlns:wpc="http://schemas.microsoft.com/office/word/2010/wordprocessingCanvas" xmlns:mc="http://schemas.openxmlformats.org/markup-compatibility/2006" xmlns:o="urn:schemas-microsoft-com:office:office" xmlns:r="http://schemas.openxmlformats.org/officeDocument/2006/relationships" xmlns:m="http://schemas.openxmlformats.org/officeDocument/2006/math" xmlns:v="urn:schemas-microsoft-com:vml" xmlns:wp14="http://schemas.microsoft.com/office/word/2010/wordprocessingDrawing" xmlns:wp="http://schemas.openxmlformats.org/drawingml/2006/wordprocessingDrawing" xmlns:w10="urn:schemas-microsoft-com:office:word" xmlns:w="http://schemas.openxmlformats.org/wordprocessingml/2006/main" xmlns:w14="http://schemas.microsoft.com/office/word/2010/wordml" xmlns:wpg="http://schemas.microsoft.com/office/word/2010/wordprocessingGroup" xmlns:wpi="http://schemas.microsoft.com/office/word/2010/wordprocessingInk" xmlns:wne="http://schemas.microsoft.com/office/word/2006/wordml" xmlns:wps="http://schemas.microsoft.com/office/word/2010/wordprocessingShape" mc:Ignorable="w14 wp14">
-  <w:docDefaults>
-    <w:rPrDefault>
-      <w:rPr>
-        <w:rFonts w:asciiTheme="minorHAnsi" w:eastAsiaTheme="minorEastAsia" w:hAnsiTheme="minorHAnsi" w:cstheme="minorBidi"/>
-        <w:sz w:val="22"/>
-        <w:szCs w:val="22"/>
-        <w:lang w:val="fr-FR" w:eastAsia="ja-JP" w:bidi="ar-SA"/>
-      </w:rPr>
-    </w:rPrDefault>
-    <w:pPrDefault>
-      <w:pPr>
-        <w:spacing w:after="160" w:line="259" w:lineRule="auto"/>
-      </w:pPr>
-    </w:pPrDefault>
-  </w:docDefaults>
-  <w:latentStyles w:defLockedState="0" w:defUIPriority="99" w:defSemiHidden="1" w:defUnhideWhenUsed="1" w:defQFormat="0" w:count="267">
-    <w:lsdException w:name="Normal" w:semiHidden="0" w:uiPriority="0" w:unhideWhenUsed="0" w:qFormat="1"/>
-    <w:lsdException w:name="heading 1" w:semiHidden="0" w:uiPriority="9" w:unhideWhenUsed="0" w:qFormat="1"/>
-    <w:lsdException w:name="heading 2" w:uiPriority="9" w:qFormat="1"/>
-    <w:lsdException w:name="heading 3" w:uiPriority="9" w:qFormat="1"/>
-    <w:lsdException w:name="heading 4" w:uiPriority="9" w:qFormat="1"/>
-    <w:lsdException w:name="heading 5" w:uiPriority="9" w:qFormat="1"/>
-    <w:lsdException w:name="heading 6" w:uiPriority="9" w:qFormat="1"/>
-    <w:lsdException w:name="heading 7" w:uiPriority="9" w:qFormat="1"/>
-    <w:lsdException w:name="heading 8" w:uiPriority="9" w:qFormat="1"/>
-    <w:lsdException w:name="heading 9" w:uiPriority="9" w:qFormat="1"/>
-    <w:lsdException w:name="toc 1" w:uiPriority="39"/>
-    <w:lsdException w:name="toc 2" w:uiPriority="39"/>
-    <w:lsdException w:name="toc 3" w:uiPriority="39"/>
-    <w:lsdException w:name="toc 4" w:uiPriority="39"/>
-    <w:lsdException w:name="toc 5" w:uiPriority="39"/>
-    <w:lsdException w:name="toc 6" w:uiPriority="39"/>
-    <w:lsdException w:name="toc 7" w:uiPriority="39"/>
-    <w:lsdException w:name="toc 8" w:uiPriority="39"/>
-    <w:lsdException w:name="toc 9" w:uiPriority="39"/>
-    <w:lsdException w:name="caption" w:uiPriority="35" w:qFormat="1"/>
-    <w:lsdException w:name="Title" w:semiHidden="0" w:uiPriority="10" w:unhideWhenUsed="0" w:qFormat="1"/>
-    <w:lsdException w:name="Default Paragraph Font" w:uiPriority="1"/>
-    <w:lsdException w:name="Subtitle" w:semiHidden="0" w:uiPriority="11" w:unhideWhenUsed="0" w:qFormat="1"/>
-    <w:lsdException w:name="Strong" w:semiHidden="0" w:uiPriority="22" w:unhideWhenUsed="0" w:qFormat="1"/>
-    <w:lsdException w:name="Emphasis" w:semiHidden="0" w:uiPriority="20" w:unhideWhenUsed="0" w:qFormat="1"/>
-    <w:lsdException w:name="Table Grid" w:semiHidden="0" w:uiPriority="39" w:unhideWhenUsed="0"/>
-    <w:lsdException w:name="Placeholder Text" w:unhideWhenUsed="0"/>
-    <w:lsdException w:name="No Spacing" w:semiHidden="0" w:uiPriority="1" w:unhideWhenUsed="0" w:qFormat="1"/>
-    <w:lsdException w:name="Light Shading" w:semiHidden="0" w:uiPriority="60" w:unhideWhenUsed="0"/>
-    <w:lsdException w:name="Light List" w:semiHidden="0" w:uiPriority="61" w:unhideWhenUsed="0"/>
-    <w:lsdException w:name="Light Grid" w:semiHidden="0" w:uiPriority="62" w:unhideWhenUsed="0"/>
-    <w:lsdException w:name="Medium Shading 1" w:semiHidden="0" w:uiPriority="63" w:unhideWhenUsed="0"/>
-    <w:lsdException w:name="Medium Shading 2" w:semiHidden="0" w:uiPriority="64" w:unhideWhenUsed="0"/>
-    <w:lsdException w:name="Medium List 1" w:semiHidden="0" w:uiPriority="65" w:unhideWhenUsed="0"/>
-    <w:lsdException w:name="Medium List 2" w:semiHidden="0" w:uiPriority="66" w:unhideWhenUsed="0"/>
-    <w:lsdException w:name="Medium Grid 1" w:semiHidden="0" w:uiPriority="67" w:unhideWhenUsed="0"/>
-    <w:lsdException w:name="Medium Grid 2" w:semiHidden="0" w:uiPriority="68" w:unhideWhenUsed="0"/>
-    <w:lsdException w:name="Medium Grid 3" w:semiHidden="0" w:uiPriority="69" w:unhideWhenUsed="0"/>
-    <w:lsdException w:name="Dark List" w:semiHidden="0" w:uiPriority="70" w:unhideWhenUsed="0"/>
-    <w:lsdException w:name="Colorful Shading" w:semiHidden="0" w:uiPriority="71" w:unhideWhenUsed="0"/>
-    <w:lsdException w:name="Colorful List" w:semiHidden="0" w:uiPriority="72" w:unhideWhenUsed="0"/>
-    <w:lsdException w:name="Colorful Grid" w:semiHidden="0" w:uiPriority="73" w:unhideWhenUsed="0"/>
-    <w:lsdException w:name="Light Shading Accent 1" w:semiHidden="0" w:uiPriority="60" w:unhideWhenUsed="0"/>
-    <w:lsdException w:name="Light List Accent 1" w:semiHidden="0" w:uiPriority="61" w:unhideWhenUsed="0"/>
-    <w:lsdException w:name="Light Grid Accent 1" w:semiHidden="0" w:uiPriority="62" w:unhideWhenUsed="0"/>
-    <w:lsdException w:name="Medium Shading 1 Accent 1" w:semiHidden="0" w:uiPriority="63" w:unhideWhenUsed="0"/>
-    <w:lsdException w:name="Medium Shading 2 Accent 1" w:semiHidden="0" w:uiPriority="64" w:unhideWhenUsed="0"/>
-    <w:lsdException w:name="Medium List 1 Accent 1" w:semiHidden="0" w:uiPriority="65" w:unhideWhenUsed="0"/>
-    <w:lsdException w:name="Revision" w:unhideWhenUsed="0"/>
-    <w:lsdException w:name="List Paragraph" w:semiHidden="0" w:uiPriority="34" w:unhideWhenUsed="0" w:qFormat="1"/>
-    <w:lsdException w:name="Quote" w:semiHidden="0" w:uiPriority="29" w:unhideWhenUsed="0" w:qFormat="1"/>
-    <w:lsdException w:name="Intense Quote" w:semiHidden="0" w:uiPriority="30" w:unhideWhenUsed="0" w:qFormat="1"/>
-    <w:lsdException w:name="Medium List 2 Accent 1" w:semiHidden="0" w:uiPriority="66" w:unhideWhenUsed="0"/>
-    <w:lsdException w:name="Medium Grid 1 Accent 1" w:semiHidden="0" w:uiPriority="67" w:unhideWhenUsed="0"/>
-    <w:lsdException w:name="Medium Grid 2 Accent 1" w:semiHidden="0" w:uiPriority="68" w:unhideWhenUsed="0"/>
-    <w:lsdException w:name="Medium Grid 3 Accent 1" w:semiHidden="0" w:uiPriority="69" w:unhideWhenUsed="0"/>
-    <w:lsdException w:name="Dark List Accent 1" w:semiHidden="0" w:uiPriority="70" w:unhideWhenUsed="0"/>
-    <w:lsdException w:name="Colorful Shading Accent 1" w:semiHidden="0" w:uiPriority="71" w:unhideWhenUsed="0"/>
-    <w:lsdException w:name="Colorful List Accent 1" w:semiHidden="0" w:uiPriority="72" w:unhideWhenUsed="0"/>
-    <w:lsdException w:name="Colorful Grid Accent 1" w:semiHidden="0" w:uiPriority="73" w:unhideWhenUsed="0"/>
-    <w:lsdException w:name="Light Shading Accent 2" w:semiHidden="0" w:uiPriority="60" w:unhideWhenUsed="0"/>
-    <w:lsdException w:name="Light List Accent 2" w:semiHidden="0" w:uiPriority="61" w:unhideWhenUsed="0"/>
-    <w:lsdException w:name="Light Grid Accent 2" w:semiHidden="0" w:uiPriority="62" w:unhideWhenUsed="0"/>
-    <w:lsdException w:name="Medium Shading 1 Accent 2" w:semiHidden="0" w:uiPriority="63" w:unhideWhenUsed="0"/>
-    <w:lsdException w:name="Medium Shading 2 Accent 2" w:semiHidden="0" w:uiPriority="64" w:unhideWhenUsed="0"/>
-    <w:lsdException w:name="Medium List 1 Accent 2" w:semiHidden="0" w:uiPriority="65" w:unhideWhenUsed="0"/>
-    <w:lsdException w:name="Medium List 2 Accent 2" w:semiHidden="0" w:uiPriority="66" w:unhideWhenUsed="0"/>
-    <w:lsdException w:name="Medium Grid 1 Accent 2" w:semiHidden="0" w:uiPriority="67" w:unhideWhenUsed="0"/>
-    <w:lsdException w:name="Medium Grid 2 Accent 2" w:semiHidden="0" w:uiPriority="68" w:unhideWhenUsed="0"/>
-    <w:lsdException w:name="Medium Grid 3 Accent 2" w:semiHidden="0" w:uiPriority="69" w:unhideWhenUsed="0"/>
-    <w:lsdException w:name="Dark List Accent 2" w:semiHidden="0" w:uiPriority="70" w:unhideWhenUsed="0"/>
-    <w:lsdException w:name="Colorful Shading Accent 2" w:semiHidden="0" w:uiPriority="71" w:unhideWhenUsed="0"/>
-    <w:lsdException w:name="Colorful List Accent 2" w:semiHidden="0" w:uiPriority="72" w:unhideWhenUsed="0"/>
-    <w:lsdException w:name="Colorful Grid Accent 2" w:semiHidden="0" w:uiPriority="73" w:unhideWhenUsed="0"/>
-    <w:lsdException w:name="Light Shading Accent 3" w:semiHidden="0" w:uiPriority="60" w:unhideWhenUsed="0"/>
-    <w:lsdException w:name="Light List Accent 3" w:semiHidden="0" w:uiPriority="61" w:unhideWhenUsed="0"/>
-    <w:lsdException w:name="Light Grid Accent 3" w:semiHidden="0" w:uiPriority="62" w:unhideWhenUsed="0"/>
-    <w:lsdException w:name="Medium Shading 1 Accent 3" w:semiHidden="0" w:uiPriority="63" w:unhideWhenUsed="0"/>
-    <w:lsdException w:name="Medium Shading 2 Accent 3" w:semiHidden="0" w:uiPriority="64" w:unhideWhenUsed="0"/>
-    <w:lsdException w:name="Medium List 1 Accent 3" w:semiHidden="0" w:uiPriority="65" w:unhideWhenUsed="0"/>
-    <w:lsdException w:name="Medium List 2 Accent 3" w:semiHidden="0" w:uiPriority="66" w:unhideWhenUsed="0"/>
-    <w:lsdException w:name="Medium Grid 1 Accent 3" w:semiHidden="0" w:uiPriority="67" w:unhideWhenUsed="0"/>
-    <w:lsdException w:name="Medium Grid 2 Accent 3" w:semiHidden="0" w:uiPriority="68" w:unhideWhenUsed="0"/>
-    <w:lsdException w:name="Medium Grid 3 Accent 3" w:semiHidden="0" w:uiPriority="69" w:unhideWhenUsed="0"/>
-    <w:lsdException w:name="Dark List Accent 3" w:semiHidden="0" w:uiPriority="70" w:unhideWhenUsed="0"/>
-    <w:lsdException w:name="Colorful Shading Accent 3" w:semiHidden="0" w:uiPriority="71" w:unhideWhenUsed="0"/>
-    <w:lsdException w:name="Colorful List Accent 3" w:semiHidden="0" w:uiPriority="72" w:unhideWhenUsed="0"/>
-    <w:lsdException w:name="Colorful Grid Accent 3" w:semiHidden="0" w:uiPriority="73" w:unhideWhenUsed="0"/>
-    <w:lsdException w:name="Light Shading Accent 4" w:semiHidden="0" w:uiPriority="60" w:unhideWhenUsed="0"/>
-    <w:lsdException w:name="Light List Accent 4" w:semiHidden="0" w:uiPriority="61" w:unhideWhenUsed="0"/>
-    <w:lsdException w:name="Light Grid Accent 4" w:semiHidden="0" w:uiPriority="62" w:unhideWhenUsed="0"/>
-    <w:lsdException w:name="Medium Shading 1 Accent 4" w:semiHidden="0" w:uiPriority="63" w:unhideWhenUsed="0"/>
-    <w:lsdException w:name="Medium Shading 2 Accent 4" w:semiHidden="0" w:uiPriority="64" w:unhideWhenUsed="0"/>
-    <w:lsdException w:name="Medium List 1 Accent 4" w:semiHidden="0" w:uiPriority="65" w:unhideWhenUsed="0"/>
-    <w:lsdException w:name="Medium List 2 Accent 4" w:semiHidden="0" w:uiPriority="66" w:unhideWhenUsed="0"/>
-    <w:lsdException w:name="Medium Grid 1 Accent 4" w:semiHidden="0" w:uiPriority="67" w:unhideWhenUsed="0"/>
-    <w:lsdException w:name="Medium Grid 2 Accent 4" w:semiHidden="0" w:uiPriority="68" w:unhideWhenUsed="0"/>
-    <w:lsdException w:name="Medium Grid 3 Accent 4" w:semiHidden="0" w:uiPriority="69" w:unhideWhenUsed="0"/>
-    <w:lsdException w:name="Dark List Accent 4" w:semiHidden="0" w:uiPriority="70" w:unhideWhenUsed="0"/>
-    <w:lsdException w:name="Colorful Shading Accent 4" w:semiHidden="0" w:uiPriority="71" w:unhideWhenUsed="0"/>
-    <w:lsdException w:name="Colorful List Accent 4" w:semiHidden="0" w:uiPriority="72" w:unhideWhenUsed="0"/>
-    <w:lsdException w:name="Colorful Grid Accent 4" w:semiHidden="0" w:uiPriority="73" w:unhideWhenUsed="0"/>
-    <w:lsdException w:name="Light Shading Accent 5" w:semiHidden="0" w:uiPriority="60" w:unhideWhenUsed="0"/>
-    <w:lsdException w:name="Light List Accent 5" w:semiHidden="0" w:uiPriority="61" w:unhideWhenUsed="0"/>
-    <w:lsdException w:name="Light Grid Accent 5" w:semiHidden="0" w:uiPriority="62" w:unhideWhenUsed="0"/>
-    <w:lsdException w:name="Medium Shading 1 Accent 5" w:semiHidden="0" w:uiPriority="63" w:unhideWhenUsed="0"/>
-    <w:lsdException w:name="Medium Shading 2 Accent 5" w:semiHidden="0" w:uiPriority="64" w:unhideWhenUsed="0"/>
-    <w:lsdException w:name="Medium List 1 Accent 5" w:semiHidden="0" w:uiPriority="65" w:unhideWhenUsed="0"/>
-    <w:lsdException w:name="Medium List 2 Accent 5" w:semiHidden="0" w:uiPriority="66" w:unhideWhenUsed="0"/>
-    <w:lsdException w:name="Medium Grid 1 Accent 5" w:semiHidden="0" w:uiPriority="67" w:unhideWhenUsed="0"/>
-    <w:lsdException w:name="Medium Grid 2 Accent 5" w:semiHidden="0" w:uiPriority="68" w:unhideWhenUsed="0"/>
-    <w:lsdException w:name="Medium Grid 3 Accent 5" w:semiHidden="0" w:uiPriority="69" w:unhideWhenUsed="0"/>
-    <w:lsdException w:name="Dark List Accent 5" w:semiHidden="0" w:uiPriority="70" w:unhideWhenUsed="0"/>
-    <w:lsdException w:name="Colorful Shading Accent 5" w:semiHidden="0" w:uiPriority="71" w:unhideWhenUsed="0"/>
-    <w:lsdException w:name="Colorful List Accent 5" w:semiHidden="0" w:uiPriority="72" w:unhideWhenUsed="0"/>
-    <w:lsdException w:name="Colorful Grid Accent 5" w:semiHidden="0" w:uiPriority="73" w:unhideWhenUsed="0"/>
-    <w:lsdException w:name="Light Shading Accent 6" w:semiHidden="0" w:uiPriority="60" w:unhideWhenUsed="0"/>
-    <w:lsdException w:name="Light List Accent 6" w:semiHidden="0" w:uiPriority="61" w:unhideWhenUsed="0"/>
-    <w:lsdException w:name="Light Grid Accent 6" w:semiHidden="0" w:uiPriority="62" w:unhideWhenUsed="0"/>
-    <w:lsdException w:name="Medium Shading 1 Accent 6" w:semiHidden="0" w:uiPriority="63" w:unhideWhenUsed="0"/>
-    <w:lsdException w:name="Medium Shading 2 Accent 6" w:semiHidden="0" w:uiPriority="64" w:unhideWhenUsed="0"/>
-    <w:lsdException w:name="Medium List 1 Accent 6" w:semiHidden="0" w:uiPriority="65" w:unhideWhenUsed="0"/>
-    <w:lsdException w:name="Medium List 2 Accent 6" w:semiHidden="0" w:uiPriority="66" w:unhideWhenUsed="0"/>
-    <w:lsdException w:name="Medium Grid 1 Accent 6" w:semiHidden="0" w:uiPriority="67" w:unhideWhenUsed="0"/>
-    <w:lsdException w:name="Medium Grid 2 Accent 6" w:semiHidden="0" w:uiPriority="68" w:unhideWhenUsed="0"/>
-    <w:lsdException w:name="Medium Grid 3 Accent 6" w:semiHidden="0" w:uiPriority="69" w:unhideWhenUsed="0"/>
-    <w:lsdException w:name="Dark List Accent 6" w:semiHidden="0" w:uiPriority="70" w:unhideWhenUsed="0"/>
-    <w:lsdException w:name="Colorful Shading Accent 6" w:semiHidden="0" w:uiPriority="71" w:unhideWhenUsed="0"/>
-    <w:lsdException w:name="Colorful List Accent 6" w:semiHidden="0" w:uiPriority="72" w:unhideWhenUsed="0"/>
-    <w:lsdException w:name="Colorful Grid Accent 6" w:semiHidden="0" w:uiPriority="73" w:unhideWhenUsed="0"/>
-    <w:lsdException w:name="Subtle Emphasis" w:semiHidden="0" w:uiPriority="19" w:unhideWhenUsed="0" w:qFormat="1"/>
-    <w:lsdException w:name="Intense Emphasis" w:semiHidden="0" w:uiPriority="21" w:unhideWhenUsed="0" w:qFormat="1"/>
-    <w:lsdException w:name="Subtle Reference" w:semiHidden="0" w:uiPriority="31" w:unhideWhenUsed="0" w:qFormat="1"/>
-    <w:lsdException w:name="Intense Reference" w:semiHidden="0" w:uiPriority="32" w:unhideWhenUsed="0" w:qFormat="1"/>
-    <w:lsdException w:name="Book Title" w:semiHidden="0" w:uiPriority="33" w:unhideWhenUsed="0" w:qFormat="1"/>
-    <w:lsdException w:name="Bibliography" w:uiPriority="37"/>
-    <w:lsdException w:name="TOC Heading" w:uiPriority="39" w:qFormat="1"/>
+  <w:latentStyles w:defLockedState="0" w:defUIPriority="99" w:defSemiHidden="0" w:defUnhideWhenUsed="0" w:defQFormat="0" w:count="371">
+    <w:lsdException w:name="Normal" w:uiPriority="0" w:qFormat="1"/>
+    <w:lsdException w:name="heading 1" w:uiPriority="9" w:qFormat="1"/>
+    <w:lsdException w:name="heading 2" w:semiHidden="1" w:uiPriority="9" w:unhideWhenUsed="1" w:qFormat="1"/>
+    <w:lsdException w:name="heading 3" w:semiHidden="1" w:uiPriority="9" w:unhideWhenUsed="1" w:qFormat="1"/>
+    <w:lsdException w:name="heading 4" w:semiHidden="1" w:uiPriority="9" w:unhideWhenUsed="1" w:qFormat="1"/>
+    <w:lsdException w:name="heading 5" w:semiHidden="1" w:uiPriority="9" w:unhideWhenUsed="1" w:qFormat="1"/>
+    <w:lsdException w:name="heading 6" w:semiHidden="1" w:uiPriority="9" w:unhideWhenUsed="1" w:qFormat="1"/>
+    <w:lsdException w:name="heading 7" w:semiHidden="1" w:uiPriority="9" w:unhideWhenUsed="1" w:qFormat="1"/>
+    <w:lsdException w:name="heading 8" w:semiHidden="1" w:uiPriority="9" w:unhideWhenUsed="1" w:qFormat="1"/>
+    <w:lsdException w:name="heading 9" w:semiHidden="1" w:uiPriority="9" w:unhideWhenUsed="1" w:qFormat="1"/>
+    <w:lsdException w:name="index 1" w:semiHidden="1" w:unhideWhenUsed="1"/>
+    <w:lsdException w:name="index 2" w:semiHidden="1" w:unhideWhenUsed="1"/>
+    <w:lsdException w:name="index 3" w:semiHidden="1" w:unhideWhenUsed="1"/>
+    <w:lsdException w:name="index 4" w:semiHidden="1" w:unhideWhenUsed="1"/>
+    <w:lsdException w:name="index 5" w:semiHidden="1" w:unhideWhenUsed="1"/>
+    <w:lsdException w:name="index 6" w:semiHidden="1" w:unhideWhenUsed="1"/>
+    <w:lsdException w:name="index 7" w:semiHidden="1" w:unhideWhenUsed="1"/>
+    <w:lsdException w:name="index 8" w:semiHidden="1" w:unhideWhenUsed="1"/>
+    <w:lsdException w:name="index 9" w:semiHidden="1" w:unhideWhenUsed="1"/>
+    <w:lsdException w:name="toc 1" w:semiHidden="1" w:uiPriority="39" w:unhideWhenUsed="1"/>
+    <w:lsdException w:name="toc 2" w:semiHidden="1" w:uiPriority="39" w:unhideWhenUsed="1"/>
+    <w:lsdException w:name="toc 3" w:semiHidden="1" w:uiPriority="39" w:unhideWhenUsed="1"/>
+    <w:lsdException w:name="toc 4" w:semiHidden="1" w:uiPriority="39" w:unhideWhenUsed="1"/>
+    <w:lsdException w:name="toc 5" w:semiHidden="1" w:uiPriority="39" w:unhideWhenUsed="1"/>
+    <w:lsdException w:name="toc 6" w:semiHidden="1" w:uiPriority="39" w:unhideWhenUsed="1"/>
+    <w:lsdException w:name="toc 7" w:semiHidden="1" w:uiPriority="39" w:unhideWhenUsed="1"/>
+    <w:lsdException w:name="toc 8" w:semiHidden="1" w:uiPriority="39" w:unhideWhenUsed="1"/>
+    <w:lsdException w:name="toc 9" w:semiHidden="1" w:uiPriority="39" w:unhideWhenUsed="1"/>
+    <w:lsdException w:name="Normal Indent" w:semiHidden="1" w:unhideWhenUsed="1"/>
+    <w:lsdException w:name="footnote text" w:semiHidden="1" w:unhideWhenUsed="1"/>
+    <w:lsdException w:name="annotation text" w:semiHidden="1" w:unhideWhenUsed="1"/>
+    <w:lsdException w:name="header" w:semiHidden="1" w:unhideWhenUsed="1"/>
+    <w:lsdException w:name="footer" w:semiHidden="1" w:unhideWhenUsed="1"/>
+    <w:lsdException w:name="index heading" w:semiHidden="1" w:unhideWhenUsed="1"/>
+    <w:lsdException w:name="caption" w:semiHidden="1" w:uiPriority="35" w:unhideWhenUsed="1" w:qFormat="1"/>
+    <w:lsdException w:name="table of figures" w:semiHidden="1" w:unhideWhenUsed="1"/>
+    <w:lsdException w:name="envelope address" w:semiHidden="1" w:unhideWhenUsed="1"/>
+    <w:lsdException w:name="envelope return" w:semiHidden="1" w:unhideWhenUsed="1"/>
+    <w:lsdException w:name="footnote reference" w:semiHidden="1" w:unhideWhenUsed="1"/>
+    <w:lsdException w:name="annotation reference" w:semiHidden="1" w:unhideWhenUsed="1"/>
+    <w:lsdException w:name="line number" w:semiHidden="1" w:unhideWhenUsed="1"/>
+    <w:lsdException w:name="page number" w:semiHidden="1" w:unhideWhenUsed="1"/>
+    <w:lsdException w:name="endnote reference" w:semiHidden="1" w:unhideWhenUsed="1"/>
+    <w:lsdException w:name="endnote text" w:semiHidden="1" w:unhideWhenUsed="1"/>
+    <w:lsdException w:name="table of authorities" w:semiHidden="1" w:unhideWhenUsed="1"/>
+    <w:lsdException w:name="macro" w:semiHidden="1" w:unhideWhenUsed="1"/>
+    <w:lsdException w:name="toa heading" w:semiHidden="1" w:unhideWhenUsed="1"/>
+    <w:lsdException w:name="List" w:semiHidden="1" w:unhideWhenUsed="1"/>
+    <w:lsdException w:name="List Bullet" w:semiHidden="1" w:unhideWhenUsed="1"/>
+    <w:lsdException w:name="List Number" w:semiHidden="1" w:unhideWhenUsed="1"/>
+    <w:lsdException w:name="List 2" w:semiHidden="1" w:unhideWhenUsed="1"/>
+    <w:lsdException w:name="List 3" w:semiHidden="1" w:unhideWhenUsed="1"/>
+    <w:lsdException w:name="List 4" w:semiHidden="1" w:unhideWhenUsed="1"/>
+    <w:lsdException w:name="List 5" w:semiHidden="1" w:unhideWhenUsed="1"/>
+    <w:lsdException w:name="List Bullet 2" w:semiHidden="1" w:unhideWhenUsed="1"/>
+    <w:lsdException w:name="List Bullet 3" w:semiHidden="1" w:unhideWhenUsed="1"/>
+    <w:lsdException w:name="List Bullet 4" w:semiHidden="1" w:unhideWhenUsed="1"/>
+    <w:lsdException w:name="List Bullet 5" w:semiHidden="1" w:unhideWhenUsed="1"/>
+    <w:lsdException w:name="List Number 2" w:semiHidden="1" w:unhideWhenUsed="1"/>
+    <w:lsdException w:name="List Number 3" w:semiHidden="1" w:unhideWhenUsed="1"/>
+    <w:lsdException w:name="List Number 4" w:semiHidden="1" w:unhideWhenUsed="1"/>
+    <w:lsdException w:name="List Number 5" w:semiHidden="1" w:unhideWhenUsed="1"/>
+    <w:lsdException w:name="Title" w:uiPriority="10" w:qFormat="1"/>
+    <w:lsdException w:name="Closing" w:semiHidden="1" w:unhideWhenUsed="1"/>
+    <w:lsdException w:name="Signature" w:semiHidden="1" w:unhideWhenUsed="1"/>
+    <w:lsdException w:name="Default Paragraph Font" w:semiHidden="1" w:uiPriority="1" w:unhideWhenUsed="1"/>
+    <w:lsdException w:name="Body Text" w:semiHidden="1" w:unhideWhenUsed="1"/>
+    <w:lsdException w:name="Body Text Indent" w:semiHidden="1" w:unhideWhenUsed="1"/>
+    <w:lsdException w:name="List Continue" w:semiHidden="1" w:unhideWhenUsed="1"/>
+    <w:lsdException w:name="List Continue 2" w:semiHidden="1" w:unhideWhenUsed="1"/>
+    <w:lsdException w:name="List Continue 3" w:semiHidden="1" w:unhideWhenUsed="1"/>
+    <w:lsdException w:name="List Continue 4" w:semiHidden="1" w:unhideWhenUsed="1"/>
+    <w:lsdException w:name="List Continue 5" w:semiHidden="1" w:unhideWhenUsed="1"/>
+    <w:lsdException w:name="Message Header" w:semiHidden="1" w:unhideWhenUsed="1"/>
+    <w:lsdException w:name="Subtitle" w:uiPriority="11" w:qFormat="1"/>
+    <w:lsdException w:name="Salutation" w:semiHidden="1" w:unhideWhenUsed="1"/>
+    <w:lsdException w:name="Date" w:semiHidden="1" w:unhideWhenUsed="1"/>
+    <w:lsdException w:name="Body Text First Indent" w:semiHidden="1" w:unhideWhenUsed="1"/>
+    <w:lsdException w:name="Body Text First Indent 2" w:semiHidden="1" w:unhideWhenUsed="1"/>
+    <w:lsdException w:name="Note Heading" w:semiHidden="1" w:unhideWhenUsed="1"/>
+    <w:lsdException w:name="Body Text 2" w:semiHidden="1" w:unhideWhenUsed="1"/>
+    <w:lsdException w:name="Body Text 3" w:semiHidden="1" w:unhideWhenUsed="1"/>
+    <w:lsdException w:name="Body Text Indent 2" w:semiHidden="1" w:unhideWhenUsed="1"/>
+    <w:lsdException w:name="Body Text Indent 3" w:semiHidden="1" w:unhideWhenUsed="1"/>
+    <w:lsdException w:name="Block Text" w:semiHidden="1" w:unhideWhenUsed="1"/>
+    <w:lsdException w:name="Hyperlink" w:semiHidden="1" w:unhideWhenUsed="1"/>
+    <w:lsdException w:name="FollowedHyperlink" w:semiHidden="1" w:unhideWhenUsed="1"/>
+    <w:lsdException w:name="Strong" w:uiPriority="22" w:qFormat="1"/>
+    <w:lsdException w:name="Emphasis" w:uiPriority="20" w:qFormat="1"/>
+    <w:lsdException w:name="Document Map" w:semiHidden="1" w:unhideWhenUsed="1"/>
+    <w:lsdException w:name="Plain Text" w:semiHidden="1" w:unhideWhenUsed="1"/>
+    <w:lsdException w:name="E-mail Signature" w:semiHidden="1" w:unhideWhenUsed="1"/>
+    <w:lsdException w:name="HTML Top of Form" w:semiHidden="1" w:unhideWhenUsed="1"/>
+    <w:lsdException w:name="HTML Bottom of Form" w:semiHidden="1" w:unhideWhenUsed="1"/>
+    <w:lsdException w:name="Normal (Web)" w:semiHidden="1" w:unhideWhenUsed="1"/>
+    <w:lsdException w:name="HTML Acronym" w:semiHidden="1" w:unhideWhenUsed="1"/>
+    <w:lsdException w:name="HTML Address" w:semiHidden="1" w:unhideWhenUsed="1"/>
+    <w:lsdException w:name="HTML Cite" w:semiHidden="1" w:unhideWhenUsed="1"/>
+    <w:lsdException w:name="HTML Code" w:semiHidden="1" w:unhideWhenUsed="1"/>
+    <w:lsdException w:name="HTML Definition" w:semiHidden="1" w:unhideWhenUsed="1"/>
+    <w:lsdException w:name="HTML Keyboard" w:semiHidden="1" w:unhideWhenUsed="1"/>
+    <w:lsdException w:name="HTML Preformatted" w:semiHidden="1" w:unhideWhenUsed="1"/>
+    <w:lsdException w:name="HTML Sample" w:semiHidden="1" w:unhideWhenUsed="1"/>
+    <w:lsdException w:name="HTML Typewriter" w:semiHidden="1" w:unhideWhenUsed="1"/>
+    <w:lsdException w:name="HTML Variable" w:semiHidden="1" w:unhideWhenUsed="1"/>
+    <w:lsdException w:name="Normal Table" w:semiHidden="1" w:unhideWhenUsed="1"/>
+    <w:lsdException w:name="annotation subject" w:semiHidden="1" w:unhideWhenUsed="1"/>
+    <w:lsdException w:name="No List" w:semiHidden="1" w:unhideWhenUsed="1"/>
+    <w:lsdException w:name="Outline List 1" w:semiHidden="1" w:unhideWhenUsed="1"/>
+    <w:lsdException w:name="Outline List 2" w:semiHidden="1" w:unhideWhenUsed="1"/>
+    <w:lsdException w:name="Outline List 3" w:semiHidden="1" w:unhideWhenUsed="1"/>
+    <w:lsdException w:name="Table Simple 1" w:semiHidden="1" w:unhideWhenUsed="1"/>
+    <w:lsdException w:name="Table Simple 2" w:semiHidden="1" w:unhideWhenUsed="1"/>
+    <w:lsdException w:name="Table Simple 3" w:semiHidden="1" w:unhideWhenUsed="1"/>
+    <w:lsdException w:name="Table Classic 1" w:semiHidden="1" w:unhideWhenUsed="1"/>
+    <w:lsdException w:name="Table Classic 2" w:semiHidden="1" w:unhideWhenUsed="1"/>
+    <w:lsdException w:name="Table Classic 3" w:semiHidden="1" w:unhideWhenUsed="1"/>
+    <w:lsdException w:name="Table Classic 4" w:semiHidden="1" w:unhideWhenUsed="1"/>
+    <w:lsdException w:name="Table Colorful 1" w:semiHidden="1" w:unhideWhenUsed="1"/>
+    <w:lsdException w:name="Table Colorful 2" w:semiHidden="1" w:unhideWhenUsed="1"/>
+    <w:lsdException w:name="Table Colorful 3" w:semiHidden="1" w:unhideWhenUsed="1"/>
+    <w:lsdException w:name="Table Columns 1" w:semiHidden="1" w:unhideWhenUsed="1"/>
+    <w:lsdException w:name="Table Columns 2" w:semiHidden="1" w:unhideWhenUsed="1"/>
+    <w:lsdException w:name="Table Columns 3" w:semiHidden="1" w:unhideWhenUsed="1"/>
+    <w:lsdException w:name="Table Columns 4" w:semiHidden="1" w:unhideWhenUsed="1"/>
+    <w:lsdException w:name="Table Columns 5" w:semiHidden="1" w:unhideWhenUsed="1"/>
+    <w:lsdException w:name="Table Grid 1" w:semiHidden="1" w:unhideWhenUsed="1"/>
+    <w:lsdException w:name="Table Grid 2" w:semiHidden="1" w:unhideWhenUsed="1"/>
+    <w:lsdException w:name="Table Grid 3" w:semiHidden="1" w:unhideWhenUsed="1"/>
+    <w:lsdException w:name="Table Grid 4" w:semiHidden="1" w:unhideWhenUsed="1"/>
+    <w:lsdException w:name="Table Grid 5" w:semiHidden="1" w:unhideWhenUsed="1"/>
+    <w:lsdException w:name="Table Grid 6" w:semiHidden="1" w:unhideWhenUsed="1"/>
+    <w:lsdException w:name="Table Grid 7" w:semiHidden="1" w:unhideWhenUsed="1"/>
+    <w:lsdException w:name="Table Grid 8" w:semiHidden="1" w:unhideWhenUsed="1"/>
+    <w:lsdException w:name="Table List 1" w:semiHidden="1" w:unhideWhenUsed="1"/>
+    <w:lsdException w:name="Table List 2" w:semiHidden="1" w:unhideWhenUsed="1"/>
+    <w:lsdException w:name="Table List 3" w:semiHidden="1" w:unhideWhenUsed="1"/>
+    <w:lsdException w:name="Table List 4" w:semiHidden="1" w:unhideWhenUsed="1"/>
+    <w:lsdException w:name="Table List 5" w:semiHidden="1" w:unhideWhenUsed="1"/>
+    <w:lsdException w:name="Table List 6" w:semiHidden="1" w:unhideWhenUsed="1"/>
+    <w:lsdException w:name="Table List 7" w:semiHidden="1" w:unhideWhenUsed="1"/>
+    <w:lsdException w:name="Table List 8" w:semiHidden="1" w:unhideWhenUsed="1"/>
+    <w:lsdException w:name="Table 3D effects 1" w:semiHidden="1" w:unhideWhenUsed="1"/>
+    <w:lsdException w:name="Table 3D effects 2" w:semiHidden="1" w:unhideWhenUsed="1"/>
+    <w:lsdException w:name="Table 3D effects 3" w:semiHidden="1" w:unhideWhenUsed="1"/>
+    <w:lsdException w:name="Table Contemporary" w:semiHidden="1" w:unhideWhenUsed="1"/>
+    <w:lsdException w:name="Table Elegant" w:semiHidden="1" w:unhideWhenUsed="1"/>
+    <w:lsdException w:name="Table Professional" w:semiHidden="1" w:unhideWhenUsed="1"/>
+    <w:lsdException w:name="Table Subtle 1" w:semiHidden="1" w:unhideWhenUsed="1"/>
+    <w:lsdException w:name="Table Subtle 2" w:semiHidden="1" w:unhideWhenUsed="1"/>
+    <w:lsdException w:name="Table Web 1" w:semiHidden="1" w:unhideWhenUsed="1"/>
+    <w:lsdException w:name="Table Web 2" w:semiHidden="1" w:unhideWhenUsed="1"/>
+    <w:lsdException w:name="Table Web 3" w:semiHidden="1" w:unhideWhenUsed="1"/>
+    <w:lsdException w:name="Balloon Text" w:semiHidden="1" w:unhideWhenUsed="1"/>
+    <w:lsdException w:name="Table Grid" w:uiPriority="39"/>
+    <w:lsdException w:name="Table Theme" w:semiHidden="1" w:unhideWhenUsed="1"/>
+    <w:lsdException w:name="Placeholder Text" w:semiHidden="1"/>
+    <w:lsdException w:name="No Spacing" w:uiPriority="1" w:qFormat="1"/>
+    <w:lsdException w:name="Light Shading" w:uiPriority="60"/>
+    <w:lsdException w:name="Light List" w:uiPriority="61"/>
+    <w:lsdException w:name="Light Grid" w:uiPriority="62"/>
+    <w:lsdException w:name="Medium Shading 1" w:uiPriority="63"/>
+    <w:lsdException w:name="Medium Shading 2" w:uiPriority="64"/>
+    <w:lsdException w:name="Medium List 1" w:uiPriority="65"/>
+    <w:lsdException w:name="Medium List 2" w:uiPriority="66"/>
+    <w:lsdException w:name="Medium Grid 1" w:uiPriority="67"/>
+    <w:lsdException w:name="Medium Grid 2" w:uiPriority="68"/>
+    <w:lsdException w:name="Medium Grid 3" w:uiPriority="69"/>
+    <w:lsdException w:name="Dark List" w:uiPriority="70"/>
+    <w:lsdException w:name="Colorful Shading" w:uiPriority="71"/>
+    <w:lsdException w:name="Colorful List" w:uiPriority="72"/>
+    <w:lsdException w:name="Colorful Grid" w:uiPriority="73"/>
+    <w:lsdException w:name="Light Shading Accent 1" w:uiPriority="60"/>
+    <w:lsdException w:name="Light List Accent 1" w:uiPriority="61"/>
+    <w:lsdException w:name="Light Grid Accent 1" w:uiPriority="62"/>
+    <w:lsdException w:name="Medium Shading 1 Accent 1" w:uiPriority="63"/>
+    <w:lsdException w:name="Medium Shading 2 Accent 1" w:uiPriority="64"/>
+    <w:lsdException w:name="Medium List 1 Accent 1" w:uiPriority="65"/>
+    <w:lsdException w:name="Revision" w:semiHidden="1"/>
+    <w:lsdException w:name="List Paragraph" w:uiPriority="34" w:qFormat="1"/>
+    <w:lsdException w:name="Quote" w:uiPriority="29" w:qFormat="1"/>
+    <w:lsdException w:name="Intense Quote" w:uiPriority="30" w:qFormat="1"/>
+    <w:lsdException w:name="Medium List 2 Accent 1" w:uiPriority="66"/>
+    <w:lsdException w:name="Medium Grid 1 Accent 1" w:uiPriority="67"/>
+    <w:lsdException w:name="Medium Grid 2 Accent 1" w:uiPriority="68"/>
+    <w:lsdException w:name="Medium Grid 3 Accent 1" w:uiPriority="69"/>
+    <w:lsdException w:name="Dark List Accent 1" w:uiPriority="70"/>
+    <w:lsdException w:name="Colorful Shading Accent 1" w:uiPriority="71"/>
+    <w:lsdException w:name="Colorful List Accent 1" w:uiPriority="72"/>
+    <w:lsdException w:name="Colorful Grid Accent 1" w:uiPriority="73"/>
+    <w:lsdException w:name="Light Shading Accent 2" w:uiPriority="60"/>
+    <w:lsdException w:name="Light List Accent 2" w:uiPriority="61"/>
+    <w:lsdException w:name="Light Grid Accent 2" w:uiPriority="62"/>
+    <w:lsdException w:name="Medium Shading 1 Accent 2" w:uiPriority="63"/>
+    <w:lsdException w:name="Medium Shading 2 Accent 2" w:uiPriority="64"/>
+    <w:lsdException w:name="Medium List 1 Accent 2" w:uiPriority="65"/>
+    <w:lsdException w:name="Medium List 2 Accent 2" w:uiPriority="66"/>
+    <w:lsdException w:name="Medium Grid 1 Accent 2" w:uiPriority="67"/>
+    <w:lsdException w:name="Medium Grid 2 Accent 2" w:uiPriority="68"/>
+    <w:lsdException w:name="Medium Grid 3 Accent 2" w:uiPriority="69"/>
+    <w:lsdException w:name="Dark List Accent 2" w:uiPriority="70"/>
+    <w:lsdException w:name="Colorful Shading Accent 2" w:uiPriority="71"/>
+    <w:lsdException w:name="Colorful List Accent 2" w:uiPriority="72"/>
+    <w:lsdException w:name="Colorful Grid Accent 2" w:uiPriority="73"/>
+    <w:lsdException w:name="Light Shading Accent 3" w:uiPriority="60"/>
+    <w:lsdException w:name="Light List Accent 3" w:uiPriority="61"/>
+    <w:lsdException w:name="Light Grid Accent 3" w:uiPriority="62"/>
+    <w:lsdException w:name="Medium Shading 1 Accent 3" w:uiPriority="63"/>
+    <w:lsdException w:name="Medium Shading 2 Accent 3" w:uiPriority="64"/>
+    <w:lsdException w:name="Medium List 1 Accent 3" w:uiPriority="65"/>
+    <w:lsdException w:name="Medium List 2 Accent 3" w:uiPriority="66"/>
+    <w:lsdException w:name="Medium Grid 1 Accent 3" w:uiPriority="67"/>
+    <w:lsdException w:name="Medium Grid 2 Accent 3" w:uiPriority="68"/>
+    <w:lsdException w:name="Medium Grid 3 Accent 3" w:uiPriority="69"/>
+    <w:lsdException w:name="Dark List Accent 3" w:uiPriority="70"/>
+    <w:lsdException w:name="Colorful Shading Accent 3" w:uiPriority="71"/>
+    <w:lsdException w:name="Colorful List Accent 3" w:uiPriority="72"/>
+    <w:lsdException w:name="Colorful Grid Accent 3" w:uiPriority="73"/>
+    <w:lsdException w:name="Light Shading Accent 4" w:uiPriority="60"/>
+    <w:lsdException w:name="Light List Accent 4" w:uiPriority="61"/>
+    <w:lsdException w:name="Light Grid Accent 4" w:uiPriority="62"/>
+    <w:lsdException w:name="Medium Shading 1 Accent 4" w:uiPriority="63"/>
+    <w:lsdException w:name="Medium Shading 2 Accent 4" w:uiPriority="64"/>
+    <w:lsdException w:name="Medium List 1 Accent 4" w:uiPriority="65"/>
+    <w:lsdException w:name="Medium List 2 Accent 4" w:uiPriority="66"/>
+    <w:lsdException w:name="Medium Grid 1 Accent 4" w:uiPriority="67"/>
+    <w:lsdException w:name="Medium Grid 2 Accent 4" w:uiPriority="68"/>
+    <w:lsdException w:name="Medium Grid 3 Accent 4" w:uiPriority="69"/>
+    <w:lsdException w:name="Dark List Accent 4" w:uiPriority="70"/>
+    <w:lsdException w:name="Colorful Shading Accent 4" w:uiPriority="71"/>
+    <w:lsdException w:name="Colorful List Accent 4" w:uiPriority="72"/>
+    <w:lsdException w:name="Colorful Grid Accent 4" w:uiPriority="73"/>
+    <w:lsdException w:name="Light Shading Accent 5" w:uiPriority="60"/>
+    <w:lsdException w:name="Light List Accent 5" w:uiPriority="61"/>
+    <w:lsdException w:name="Light Grid Accent 5" w:uiPriority="62"/>
+    <w:lsdException w:name="Medium Shading 1 Accent 5" w:uiPriority="63"/>
+    <w:lsdException w:name="Medium Shading 2 Accent 5" w:uiPriority="64"/>
+    <w:lsdException w:name="Medium List 1 Accent 5" w:uiPriority="65"/>
+    <w:lsdException w:name="Medium List 2 Accent 5" w:uiPriority="66"/>
+    <w:lsdException w:name="Medium Grid 1 Accent 5" w:uiPriority="67"/>
+    <w:lsdException w:name="Medium Grid 2 Accent 5" w:uiPriority="68"/>
+    <w:lsdException w:name="Medium Grid 3 Accent 5" w:uiPriority="69"/>
+    <w:lsdException w:name="Dark List Accent 5" w:uiPriority="70"/>
+    <w:lsdException w:name="Colorful Shading Accent 5" w:uiPriority="71"/>
+    <w:lsdException w:name="Colorful List Accent 5" w:uiPriority="72"/>
+    <w:lsdException w:name="Colorful Grid Accent 5" w:uiPriority="73"/>
+    <w:lsdException w:name="Light Shading Accent 6" w:uiPriority="60"/>
+    <w:lsdException w:name="Light List Accent 6" w:uiPriority="61"/>
+    <w:lsdException w:name="Light Grid Accent 6" w:uiPriority="62"/>
+    <w:lsdException w:name="Medium Shading 1 Accent 6" w:uiPriority="63"/>
+    <w:lsdException w:name="Medium Shading 2 Accent 6" w:uiPriority="64"/>
+    <w:lsdException w:name="Medium List 1 Accent 6" w:uiPriority="65"/>
+    <w:lsdException w:name="Medium List 2 Accent 6" w:uiPriority="66"/>
+    <w:lsdException w:name="Medium Grid 1 Accent 6" w:uiPriority="67"/>
+    <w:lsdException w:name="Medium Grid 2 Accent 6" w:uiPriority="68"/>
+    <w:lsdException w:name="Medium Grid 3 Accent 6" w:uiPriority="69"/>
+    <w:lsdException w:name="Dark List Accent 6" w:uiPriority="70"/>
+    <w:lsdException w:name="Colorful Shading Accent 6" w:uiPriority="71"/>
+    <w:lsdException w:name="Colorful List Accent 6" w:uiPriority="72"/>
+    <w:lsdException w:name="Colorful Grid Accent 6" w:uiPriority="73"/>
+    <w:lsdException w:name="Subtle Emphasis" w:uiPriority="19" w:qFormat="1"/>
+    <w:lsdException w:name="Intense Emphasis" w:uiPriority="21" w:qFormat="1"/>
+    <w:lsdException w:name="Subtle Reference" w:uiPriority="31" w:qFormat="1"/>
+    <w:lsdException w:name="Intense Reference" w:uiPriority="32" w:qFormat="1"/>
+    <w:lsdException w:name="Book Title" w:uiPriority="33" w:qFormat="1"/>
+    <w:lsdException w:name="Bibliography" w:semiHidden="1" w:uiPriority="37" w:unhideWhenUsed="1"/>
+    <w:lsdException w:name="TOC Heading" w:semiHidden="1" w:uiPriority="39" w:unhideWhenUsed="1" w:qFormat="1"/>
+    <w:lsdException w:name="Plain Table 1" w:uiPriority="41"/>
+    <w:lsdException w:name="Plain Table 2" w:uiPriority="42"/>
+    <w:lsdException w:name="Plain Table 3" w:uiPriority="43"/>
+    <w:lsdException w:name="Plain Table 4" w:uiPriority="44"/>
+    <w:lsdException w:name="Plain Table 5" w:uiPriority="45"/>
+    <w:lsdException w:name="Grid Table Light" w:uiPriority="40"/>
+    <w:lsdException w:name="Grid Table 1 Light" w:uiPriority="46"/>
+    <w:lsdException w:name="Grid Table 2" w:uiPriority="47"/>
+    <w:lsdException w:name="Grid Table 3" w:uiPriority="48"/>
+    <w:lsdException w:name="Grid Table 4" w:uiPriority="49"/>
+    <w:lsdException w:name="Grid Table 5 Dark" w:uiPriority="50"/>
+    <w:lsdException w:name="Grid Table 6 Colorful" w:uiPriority="51"/>
+    <w:lsdException w:name="Grid Table 7 Colorful" w:uiPriority="52"/>
+    <w:lsdException w:name="Grid Table 1 Light Accent 1" w:uiPriority="46"/>
+    <w:lsdException w:name="Grid Table 2 Accent 1" w:uiPriority="47"/>
+    <w:lsdException w:name="Grid Table 3 Accent 1" w:uiPriority="48"/>
+    <w:lsdException w:name="Grid Table 4 Accent 1" w:uiPriority="49"/>
+    <w:lsdException w:name="Grid Table 5 Dark Accent 1" w:uiPriority="50"/>
+    <w:lsdException w:name="Grid Table 6 Colorful Accent 1" w:uiPriority="51"/>
+    <w:lsdException w:name="Grid Table 7 Colorful Accent 1" w:uiPriority="52"/>
+    <w:lsdException w:name="Grid Table 1 Light Accent 2" w:uiPriority="46"/>
+    <w:lsdException w:name="Grid Table 2 Accent 2" w:uiPriority="47"/>
+    <w:lsdException w:name="Grid Table 3 Accent 2" w:uiPriority="48"/>
+    <w:lsdException w:name="Grid Table 4 Accent 2" w:uiPriority="49"/>
+    <w:lsdException w:name="Grid Table 5 Dark Accent 2" w:uiPriority="50"/>
+    <w:lsdException w:name="Grid Table 6 Colorful Accent 2" w:uiPriority="51"/>
+    <w:lsdException w:name="Grid Table 7 Colorful Accent 2" w:uiPriority="52"/>
+    <w:lsdException w:name="Grid Table 1 Light Accent 3" w:uiPriority="46"/>
+    <w:lsdException w:name="Grid Table 2 Accent 3" w:uiPriority="47"/>
+    <w:lsdException w:name="Grid Table 3 Accent 3" w:uiPriority="48"/>
+    <w:lsdException w:name="Grid Table 4 Accent 3" w:uiPriority="49"/>
+    <w:lsdException w:name="Grid Table 5 Dark Accent 3" w:uiPriority="50"/>
+    <w:lsdException w:name="Grid Table 6 Colorful Accent 3" w:uiPriority="51"/>
+    <w:lsdException w:name="Grid Table 7 Colorful Accent 3" w:uiPriority="52"/>
+    <w:lsdException w:name="Grid Table 1 Light Accent 4" w:uiPriority="46"/>
+    <w:lsdException w:name="Grid Table 2 Accent 4" w:uiPriority="47"/>
+    <w:lsdException w:name="Grid Table 3 Accent 4" w:uiPriority="48"/>
+    <w:lsdException w:name="Grid Table 4 Accent 4" w:uiPriority="49"/>
+    <w:lsdException w:name="Grid Table 5 Dark Accent 4" w:uiPriority="50"/>
+    <w:lsdException w:name="Grid Table 6 Colorful Accent 4" w:uiPriority="51"/>
+    <w:lsdException w:name="Grid Table 7 Colorful Accent 4" w:uiPriority="52"/>
+    <w:lsdException w:name="Grid Table 1 Light Accent 5" w:uiPriority="46"/>
+    <w:lsdException w:name="Grid Table 2 Accent 5" w:uiPriority="47"/>
+    <w:lsdException w:name="Grid Table 3 Accent 5" w:uiPriority="48"/>
+    <w:lsdException w:name="Grid Table 4 Accent 5" w:uiPriority="49"/>
+    <w:lsdException w:name="Grid Table 5 Dark Accent 5" w:uiPriority="50"/>
+    <w:lsdException w:name="Grid Table 6 Colorful Accent 5" w:uiPriority="51"/>
+    <w:lsdException w:name="Grid Table 7 Colorful Accent 5" w:uiPriority="52"/>
+    <w:lsdException w:name="Grid Table 1 Light Accent 6" w:uiPriority="46"/>
+    <w:lsdException w:name="Grid Table 2 Accent 6" w:uiPriority="47"/>
+    <w:lsdException w:name="Grid Table 3 Accent 6" w:uiPriority="48"/>
+    <w:lsdException w:name="Grid Table 4 Accent 6" w:uiPriority="49"/>
+    <w:lsdException w:name="Grid Table 5 Dark Accent 6" w:uiPriority="50"/>
+    <w:lsdException w:name="Grid Table 6 Colorful Accent 6" w:uiPriority="51"/>
+    <w:lsdException w:name="Grid Table 7 Colorful Accent 6" w:uiPriority="52"/>
+    <w:lsdException w:name="List Table 1 Light" w:uiPriority="46"/>
+    <w:lsdException w:name="List Table 2" w:uiPriority="47"/>
+    <w:lsdException w:name="List Table 3" w:uiPriority="48"/>
+    <w:lsdException w:name="List Table 4" w:uiPriority="49"/>
+    <w:lsdException w:name="List Table 5 Dark" w:uiPriority="50"/>
+    <w:lsdException w:name="List Table 6 Colorful" w:uiPriority="51"/>
+    <w:lsdException w:name="List Table 7 Colorful" w:uiPriority="52"/>
+    <w:lsdException w:name="List Table 1 Light Accent 1" w:uiPriority="46"/>
+    <w:lsdException w:name="List Table 2 Accent 1" w:uiPriority="47"/>
+    <w:lsdException w:name="List Table 3 Accent 1" w:uiPriority="48"/>
+    <w:lsdException w:name="List Table 4 Accent 1" w:uiPriority="49"/>
+    <w:lsdException w:name="List Table 5 Dark Accent 1" w:uiPriority="50"/>
+    <w:lsdException w:name="List Table 6 Colorful Accent 1" w:uiPriority="51"/>
+    <w:lsdException w:name="List Table 7 Colorful Accent 1" w:uiPriority="52"/>
+    <w:lsdException w:name="List Table 1 Light Accent 2" w:uiPriority="46"/>
+    <w:lsdException w:name="List Table 2 Accent 2" w:uiPriority="47"/>
+    <w:lsdException w:name="List Table 3 Accent 2" w:uiPriority="48"/>
+    <w:lsdException w:name="List Table 4 Accent 2" w:uiPriority="49"/>
+    <w:lsdException w:name="List Table 5 Dark Accent 2" w:uiPriority="50"/>
+    <w:lsdException w:name="List Table 6 Colorful Accent 2" w:uiPriority="51"/>
+    <w:lsdException w:name="List Table 7 Colorful Accent 2" w:uiPriority="52"/>
+    <w:lsdException w:name="List Table 1 Light Accent 3" w:uiPriority="46"/>
+    <w:lsdException w:name="List Table 2 Accent 3" w:uiPriority="47"/>
+    <w:lsdException w:name="List Table 3 Accent 3" w:uiPriority="48"/>
+    <w:lsdException w:name="List Table 4 Accent 3" w:uiPriority="49"/>
+    <w:lsdException w:name="List Table 5 Dark Accent 3" w:uiPriority="50"/>
+    <w:lsdException w:name="List Table 6 Colorful Accent 3" w:uiPriority="51"/>
+    <w:lsdException w:name="List Table 7 Colorful Accent 3" w:uiPriority="52"/>
+    <w:lsdException w:name="List Table 1 Light Accent 4" w:uiPriority="46"/>
+    <w:lsdException w:name="List Table 2 Accent 4" w:uiPriority="47"/>
+    <w:lsdException w:name="List Table 3 Accent 4" w:uiPriority="48"/>
+    <w:lsdException w:name="List Table 4 Accent 4" w:uiPriority="49"/>
+    <w:lsdException w:name="List Table 5 Dark Accent 4" w:uiPriority="50"/>
+    <w:lsdException w:name="List Table 6 Colorful Accent 4" w:uiPriority="51"/>
+    <w:lsdException w:name="List Table 7 Colorful Accent 4" w:uiPriority="52"/>
+    <w:lsdException w:name="List Table 1 Light Accent 5" w:uiPriority="46"/>
+    <w:lsdException w:name="List Table 2 Accent 5" w:uiPriority="47"/>
+    <w:lsdException w:name="List Table 3 Accent 5" w:uiPriority="48"/>
+    <w:lsdException w:name="List Table 4 Accent 5" w:uiPriority="49"/>
+    <w:lsdException w:name="List Table 5 Dark Accent 5" w:uiPriority="50"/>
+    <w:lsdException w:name="List Table 6 Colorful Accent 5" w:uiPriority="51"/>
+    <w:lsdException w:name="List Table 7 Colorful Accent 5" w:uiPriority="52"/>
+    <w:lsdException w:name="List Table 1 Light Accent 6" w:uiPriority="46"/>
+    <w:lsdException w:name="List Table 2 Accent 6" w:uiPriority="47"/>
+    <w:lsdException w:name="List Table 3 Accent 6" w:uiPriority="48"/>
+    <w:lsdException w:name="List Table 4 Accent 6" w:uiPriority="49"/>
+    <w:lsdException w:name="List Table 5 Dark Accent 6" w:uiPriority="50"/>
+    <w:lsdException w:name="List Table 6 Colorful Accent 6" w:uiPriority="51"/>
+    <w:lsdException w:name="List Table 7 Colorful Accent 6" w:uiPriority="52"/>
   </w:latentStyles>
   <w:style w:type="paragraph" w:default="1" w:styleId="Normal">
     <w:name w:val="Normal"/>
@@ -7926,7 +7598,7 @@
   <a:extraClrSchemeLst/>
   <a:extLst>
     <a:ext uri="{05A4C25C-085E-4340-85A3-A5531E510DB2}">
-      <thm15:themeFamily xmlns:thm15="http://schemas.microsoft.com/office/thememl/2012/main" xmlns="" name="Office Theme" id="{62F939B6-93AF-4DB8-9C6B-D6C7DFDC589F}" vid="{4A3C46E8-61CC-4603-A589-7422A47A8E4A}"/>
+      <thm15:themeFamily xmlns:thm15="http://schemas.microsoft.com/office/thememl/2012/main" name="Office Theme" id="{62F939B6-93AF-4DB8-9C6B-D6C7DFDC589F}" vid="{4A3C46E8-61CC-4603-A589-7422A47A8E4A}"/>
     </a:ext>
   </a:extLst>
 </a:theme>
@@ -7956,7 +7628,7 @@
 </file>
 
 <file path=customXml/itemProps2.xml><?xml version="1.0" encoding="utf-8"?>
-<ds:datastoreItem xmlns:ds="http://schemas.openxmlformats.org/officeDocument/2006/customXml" ds:itemID="{6D91A101-4B54-4E8B-BBD8-858B58B26729}">
+<ds:datastoreItem xmlns:ds="http://schemas.openxmlformats.org/officeDocument/2006/customXml" ds:itemID="{77AA0E7E-3552-4255-A36D-2466AF0F9A5A}">
   <ds:schemaRefs>
     <ds:schemaRef ds:uri="http://schemas.openxmlformats.org/officeDocument/2006/bibliography"/>
   </ds:schemaRefs>

</xml_diff>

<commit_message>
Modification partie recherche diamant
</commit_message>
<xml_diff>
--- a/Rapport IA41.docx
+++ b/Rapport IA41.docx
@@ -270,7 +270,7 @@
               </mc:Choice>
               <mc:Fallback>
                 <w:pict>
-                  <v:group w14:anchorId="246CF45A" id="Groupe 149" o:spid="_x0000_s1026" style="position:absolute;margin-left:0;margin-top:0;width:8in;height:95.7pt;z-index:251651584;mso-width-percent:941;mso-height-percent:121;mso-top-percent:23;mso-position-horizontal:center;mso-position-horizontal-relative:page;mso-position-vertical-relative:page;mso-width-percent:941;mso-height-percent:121;mso-top-percent:23" coordorigin="" coordsize="73152,12161" o:gfxdata="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">
+                  <v:group w14:anchorId="2AA33389" id="Groupe 149" o:spid="_x0000_s1026" style="position:absolute;margin-left:0;margin-top:0;width:8in;height:95.7pt;z-index:251651584;mso-width-percent:941;mso-height-percent:121;mso-top-percent:23;mso-position-horizontal:center;mso-position-horizontal-relative:page;mso-position-vertical-relative:page;mso-width-percent:941;mso-height-percent:121;mso-top-percent:23" coordorigin="" coordsize="73152,12161" o:gfxdata="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">
                     <v:shape id="Rectangle 51" o:spid="_x0000_s1027" style="position:absolute;width:73152;height:11303;visibility:visible;mso-wrap-style:square;v-text-anchor:middle" coordsize="7312660,1129665" o:gfxdata="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" path="m,l7312660,r,1129665l3619500,733425,,1091565,,xe" fillcolor="#5b9bd5 [3204]" stroked="f" strokeweight="1pt">
                       <v:stroke joinstyle="miter"/>
                       <v:path arrowok="t" o:connecttype="custom" o:connectlocs="0,0;7315200,0;7315200,1130373;3620757,733885;0,1092249;0,0" o:connectangles="0,0,0,0,0,0"/>
@@ -3262,15 +3262,7 @@
         <w:jc w:val="both"/>
       </w:pPr>
       <w:r>
-        <w:t xml:space="preserve">Pour réussir un tableau, le mineur doit arriver à la sortie. Avant d’arriver à la sortie, le mineur doit rassembler un certain nombre de diamants. Lorsque le nombre de diamant est atteint la variable </w:t>
-      </w:r>
-      <w:proofErr w:type="spellStart"/>
-      <w:r>
-        <w:t>CanGotoExit</w:t>
-      </w:r>
-      <w:proofErr w:type="spellEnd"/>
-      <w:r>
-        <w:t xml:space="preserve"> passe à </w:t>
+        <w:t xml:space="preserve">Pour réussir un tableau, le mineur doit arriver à la sortie. Avant d’arriver à la sortie, le mineur doit rassembler un certain nombre de diamants. Lorsque le nombre de diamant est atteint la variable CanGotoExit passe à </w:t>
       </w:r>
       <w:r>
         <w:t>1</w:t>
@@ -3766,15 +3758,7 @@
         <w:t xml:space="preserve">La liste modifiée retournée par la détection des </w:t>
       </w:r>
       <w:r>
-        <w:t xml:space="preserve">positions dangereuses est ensuite utilisée pour mettre à jour le labyrinthe. Cette mise à jour va reconstruire une nouvelle carte du labyrinthe en parcourant à la fois l’ancienne carte et la liste des objets perçus par le mineur. Les positions ne se trouvant dans aucune de ces deux listes seront mises </w:t>
-      </w:r>
-      <w:proofErr w:type="gramStart"/>
-      <w:r>
-        <w:t>à</w:t>
-      </w:r>
-      <w:proofErr w:type="gramEnd"/>
-      <w:r>
-        <w:t xml:space="preserve"> -1.</w:t>
+        <w:t>positions dangereuses est ensuite utilisée pour mettre à jour le labyrinthe. Cette mise à jour va reconstruire une nouvelle carte du labyrinthe en parcourant à la fois l’ancienne carte et la liste des objets perçus par le mineur. Les positions ne se trouvant dans aucune de ces deux listes seront mises à -1.</w:t>
       </w:r>
     </w:p>
     <w:p>
@@ -4040,11 +4024,17 @@
         <w:t xml:space="preserve"> Afin de réaliser cela, la partie connue du labyrin</w:t>
       </w:r>
       <w:r>
-        <w:t xml:space="preserve">the est parcourue. Chaque fois que l'on trouve un diamant, on compare son heuristique à l'heuristique du diamant précédent, si sa valeur est plus faible on conserve la valeur et on enregistre les coordonnées du diamant. Une fois tout le </w:t>
-      </w:r>
-      <w:r>
-        <w:t>labyrinthe parcouru, les coordonnées retournées sont celles du diamant avec l'heuristique la plus faible.</w:t>
-      </w:r>
+        <w:t xml:space="preserve">the est parcourue. </w:t>
+      </w:r>
+      <w:r>
+        <w:t>Chaque diamant est stocké dans une liste que l'on trie selon leur coût euclidien. Puis l'on essaye de se diriger vers le diamant le plus proche. Si le chemin est impossible, on prend le suivant et ainsi de suite jusqu'à épuisement de la liste.</w:t>
+      </w:r>
+    </w:p>
+    <w:p>
+      <w:pPr>
+        <w:ind w:firstLine="360"/>
+        <w:jc w:val="both"/>
+      </w:pPr>
     </w:p>
     <w:p>
       <w:pPr>
@@ -4140,15 +4130,7 @@
         <w:t>r accéder à la sortie) récupérés</w:t>
       </w:r>
       <w:r>
-        <w:t xml:space="preserve">, le mineur va revenir sur ses pas pour éviter de passer dans la </w:t>
-      </w:r>
-      <w:proofErr w:type="spellStart"/>
-      <w:r>
-        <w:t>clay</w:t>
-      </w:r>
-      <w:proofErr w:type="spellEnd"/>
-      <w:r>
-        <w:t xml:space="preserve"> et ainsi accéder à la sortie.</w:t>
+        <w:t>, le mineur va revenir sur ses pas pour éviter de passer dans la clay et ainsi accéder à la sortie.</w:t>
       </w:r>
     </w:p>
     <w:p>
@@ -4224,6 +4206,13 @@
       <w:r>
         <w:t>. Finalement, la liste est retournée au prédicat principal ce qui va permettre d’éviter de marcher sur la case contenant le monstre au temps t+1.</w:t>
       </w:r>
+    </w:p>
+    <w:p>
+      <w:pPr>
+        <w:jc w:val="both"/>
+      </w:pPr>
+      <w:bookmarkStart w:id="21" w:name="_GoBack"/>
+      <w:bookmarkEnd w:id="21"/>
     </w:p>
     <w:p>
       <w:pPr>
@@ -4297,12 +4286,12 @@
         </w:numPr>
         <w:jc w:val="both"/>
       </w:pPr>
-      <w:bookmarkStart w:id="21" w:name="_Toc453447617"/>
+      <w:bookmarkStart w:id="22" w:name="_Toc453447617"/>
       <w:r>
         <w:lastRenderedPageBreak/>
         <w:t>Recherche d’une destination finale :</w:t>
       </w:r>
-      <w:bookmarkEnd w:id="21"/>
+      <w:bookmarkEnd w:id="22"/>
     </w:p>
     <w:p>
       <w:pPr>
@@ -4351,15 +4340,7 @@
         <w:t>e</w:t>
       </w:r>
       <w:r>
-        <w:t xml:space="preserve"> </w:t>
-      </w:r>
-      <w:proofErr w:type="spellStart"/>
-      <w:r>
-        <w:t>closeList</w:t>
-      </w:r>
-      <w:proofErr w:type="spellEnd"/>
-      <w:r>
-        <w:t xml:space="preserve"> et nous cherchons les mouvements possibles. Nous vérifions que ces mouvements n’existent pas dans les variables globales open et close, si tel es</w:t>
+        <w:t xml:space="preserve"> closeList et nous cherchons les mouvements possibles. Nous vérifions que ces mouvements n’existent pas dans les variables globales open et close, si tel es</w:t>
       </w:r>
       <w:r>
         <w:t>t le cas, nous calculons</w:t>
@@ -4410,15 +4391,7 @@
         <w:t>nous modifions ses valeurs</w:t>
       </w:r>
       <w:r>
-        <w:t xml:space="preserve"> et le rajoutons dans </w:t>
-      </w:r>
-      <w:proofErr w:type="spellStart"/>
-      <w:r>
-        <w:t>openList</w:t>
-      </w:r>
-      <w:proofErr w:type="spellEnd"/>
-      <w:r>
-        <w:t xml:space="preserve"> car nous devons revoir les chemins qui le succèdent </w:t>
+        <w:t xml:space="preserve"> et le rajoutons dans openList car nous devons revoir les chemins qui le succèdent </w:t>
       </w:r>
       <w:r>
         <w:t>car leurs coût</w:t>
@@ -4451,20 +4424,7 @@
         <w:t>eure valeur f (heuristique + coû</w:t>
       </w:r>
       <w:r>
-        <w:t xml:space="preserve">t) </w:t>
-      </w:r>
-      <w:proofErr w:type="gramStart"/>
-      <w:r>
-        <w:t xml:space="preserve">de </w:t>
-      </w:r>
-      <w:proofErr w:type="spellStart"/>
-      <w:r>
-        <w:t>openList</w:t>
-      </w:r>
-      <w:proofErr w:type="spellEnd"/>
-      <w:proofErr w:type="gramEnd"/>
-      <w:r>
-        <w:t xml:space="preserve"> et nous vérifions si la position finale est atteinte. Si cela n’est pas le cas nous recommençons les mêmes étapes que précédemment.</w:t>
+        <w:t>t) de openList et nous vérifions si la position finale est atteinte. Si cela n’est pas le cas nous recommençons les mêmes étapes que précédemment.</w:t>
       </w:r>
     </w:p>
     <w:p>
@@ -4566,15 +4526,7 @@
         <w:jc w:val="both"/>
       </w:pPr>
       <w:r>
-        <w:t xml:space="preserve">Le scénario est basique, le mineur calcule son chemin pour arriver jusqu'à la sortie, il n'évite pas la </w:t>
-      </w:r>
-      <w:proofErr w:type="spellStart"/>
-      <w:r>
-        <w:t>clay</w:t>
-      </w:r>
-      <w:proofErr w:type="spellEnd"/>
-      <w:r>
-        <w:t xml:space="preserve"> car le détour serai trop long.</w:t>
+        <w:t>Le scénario est basique, le mineur calcule son chemin pour arriver jusqu'à la sortie, il n'évite pas la clay car le détour serai trop long.</w:t>
       </w:r>
     </w:p>
     <w:p>
@@ -4586,12 +4538,12 @@
         </w:numPr>
         <w:jc w:val="both"/>
       </w:pPr>
-      <w:bookmarkStart w:id="22" w:name="_Toc453447618"/>
+      <w:bookmarkStart w:id="23" w:name="_Toc453447618"/>
       <w:r>
         <w:lastRenderedPageBreak/>
         <w:t>Ne pas passer par les rocher bloqués</w:t>
       </w:r>
-      <w:bookmarkEnd w:id="22"/>
+      <w:bookmarkEnd w:id="23"/>
     </w:p>
     <w:p>
       <w:pPr>
@@ -4718,15 +4670,7 @@
       </w:pPr>
       <w:r>
         <w:tab/>
-        <w:t xml:space="preserve">Le mineur va d'abord pousser le rocher (vert) d'une case car il se trouve entre lui et la sortie (sur le chemin le plus court). Mais une fois déplacé le rocher sera bloqué par la </w:t>
-      </w:r>
-      <w:proofErr w:type="spellStart"/>
-      <w:r>
-        <w:t>clay</w:t>
-      </w:r>
-      <w:proofErr w:type="spellEnd"/>
-      <w:r>
-        <w:t>, c'est pourquoi il recalculera un autre chemin lui permettant d'accéder à la sortie. Ce second chemin est montré en bleu.</w:t>
+        <w:t>Le mineur va d'abord pousser le rocher (vert) d'une case car il se trouve entre lui et la sortie (sur le chemin le plus court). Mais une fois déplacé le rocher sera bloqué par la clay, c'est pourquoi il recalculera un autre chemin lui permettant d'accéder à la sortie. Ce second chemin est montré en bleu.</w:t>
       </w:r>
     </w:p>
     <w:p>
@@ -4753,7 +4697,7 @@
         </w:numPr>
         <w:jc w:val="both"/>
       </w:pPr>
-      <w:bookmarkStart w:id="23" w:name="_Toc453447619"/>
+      <w:bookmarkStart w:id="24" w:name="_Toc453447619"/>
       <w:r>
         <w:lastRenderedPageBreak/>
         <w:t xml:space="preserve">Éviter les objets </w:t>
@@ -4761,7 +4705,7 @@
       <w:r>
         <w:t>en chute libre</w:t>
       </w:r>
-      <w:bookmarkEnd w:id="23"/>
+      <w:bookmarkEnd w:id="24"/>
     </w:p>
     <w:p/>
     <w:p>
@@ -4943,12 +4887,12 @@
         <w:ind w:left="1080"/>
         <w:jc w:val="both"/>
       </w:pPr>
-      <w:bookmarkStart w:id="24" w:name="_Toc453447620"/>
+      <w:bookmarkStart w:id="25" w:name="_Toc453447620"/>
       <w:r>
         <w:lastRenderedPageBreak/>
         <w:t>Difficultés rencontrées</w:t>
       </w:r>
-      <w:bookmarkEnd w:id="24"/>
+      <w:bookmarkEnd w:id="25"/>
     </w:p>
     <w:p>
       <w:pPr>
@@ -4987,26 +4931,10 @@
         <w:rPr>
           <w:i/>
         </w:rPr>
-        <w:t xml:space="preserve">Boulder </w:t>
-      </w:r>
-      <w:proofErr w:type="spellStart"/>
-      <w:r>
-        <w:rPr>
-          <w:i/>
-        </w:rPr>
-        <w:t>Dash</w:t>
-      </w:r>
-      <w:proofErr w:type="spellEnd"/>
-      <w:r>
-        <w:t xml:space="preserve">. Cette lenteur, toujours présente selon les cas mais dans une moindre mesure, </w:t>
-      </w:r>
-      <w:bookmarkStart w:id="25" w:name="_GoBack"/>
-      <w:r>
-        <w:t>était</w:t>
-      </w:r>
-      <w:bookmarkEnd w:id="25"/>
-      <w:r>
-        <w:t xml:space="preserve"> principalement </w:t>
+        <w:t>Boulder Dash</w:t>
+      </w:r>
+      <w:r>
+        <w:t xml:space="preserve">. Cette lenteur, toujours présente selon les cas mais dans une moindre mesure, était principalement </w:t>
       </w:r>
       <w:r>
         <w:t>due</w:t>
@@ -5072,15 +5000,7 @@
         <w:t xml:space="preserve">Une amélioration possible pour notre IA serait l’optimisation </w:t>
       </w:r>
       <w:r>
-        <w:t xml:space="preserve">de la méthode </w:t>
-      </w:r>
-      <w:proofErr w:type="spellStart"/>
-      <w:r>
-        <w:t>seDirigerVers</w:t>
-      </w:r>
-      <w:proofErr w:type="spellEnd"/>
-      <w:r>
-        <w:t>. Lorsque la position demandée est lointaine, l'heuristique devient très grande et le nombre de chemins possible aussi, ce qui</w:t>
+        <w:t>de la méthode seDirigerVers. Lorsque la position demandée est lointaine, l'heuristique devient très grande et le nombre de chemins possible aussi, ce qui</w:t>
       </w:r>
       <w:r>
         <w:t xml:space="preserve"> rend l’algorithme assez lent. De ce fait, il faudrait trouver une solution pour élaguer des chemins ou faire en sorte de mettre de côté certains chemin</w:t>
@@ -5172,7 +5092,7 @@
           <w:rPr>
             <w:noProof/>
           </w:rPr>
-          <w:t>10</w:t>
+          <w:t>11</w:t>
         </w:r>
         <w:r>
           <w:fldChar w:fldCharType="end"/>
@@ -7668,7 +7588,7 @@
 </file>
 
 <file path=customXml/itemProps2.xml><?xml version="1.0" encoding="utf-8"?>
-<ds:datastoreItem xmlns:ds="http://schemas.openxmlformats.org/officeDocument/2006/customXml" ds:itemID="{48F2E277-A9BD-4E93-B41A-CD89126D2901}">
+<ds:datastoreItem xmlns:ds="http://schemas.openxmlformats.org/officeDocument/2006/customXml" ds:itemID="{B7EA17D2-911A-44E0-B18A-E7096483BDB4}">
   <ds:schemaRefs>
     <ds:schemaRef ds:uri="http://schemas.openxmlformats.org/officeDocument/2006/bibliography"/>
   </ds:schemaRefs>

</xml_diff>

<commit_message>
Faut ajouter le code
</commit_message>
<xml_diff>
--- a/Rapport IA41.docx
+++ b/Rapport IA41.docx
@@ -270,7 +270,7 @@
               </mc:Choice>
               <mc:Fallback>
                 <w:pict>
-                  <v:group w14:anchorId="2AA33389" id="Groupe 149" o:spid="_x0000_s1026" style="position:absolute;margin-left:0;margin-top:0;width:8in;height:95.7pt;z-index:251651584;mso-width-percent:941;mso-height-percent:121;mso-top-percent:23;mso-position-horizontal:center;mso-position-horizontal-relative:page;mso-position-vertical-relative:page;mso-width-percent:941;mso-height-percent:121;mso-top-percent:23" coordorigin="" coordsize="73152,12161" o:gfxdata="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">
+                  <v:group w14:anchorId="28E6AC7F" id="Groupe 149" o:spid="_x0000_s1026" style="position:absolute;margin-left:0;margin-top:0;width:8in;height:95.7pt;z-index:251651584;mso-width-percent:941;mso-height-percent:121;mso-top-percent:23;mso-position-horizontal:center;mso-position-horizontal-relative:page;mso-position-vertical-relative:page;mso-width-percent:941;mso-height-percent:121;mso-top-percent:23" coordorigin="" coordsize="73152,12161" o:gfxdata="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">
                     <v:shape id="Rectangle 51" o:spid="_x0000_s1027" style="position:absolute;width:73152;height:11303;visibility:visible;mso-wrap-style:square;v-text-anchor:middle" coordsize="7312660,1129665" o:gfxdata="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" path="m,l7312660,r,1129665l3619500,733425,,1091565,,xe" fillcolor="#5b9bd5 [3204]" stroked="f" strokeweight="1pt">
                       <v:stroke joinstyle="miter"/>
                       <v:path arrowok="t" o:connecttype="custom" o:connectlocs="0,0;7315200,0;7315200,1130373;3620757,733885;0,1092249;0,0" o:connectangles="0,0,0,0,0,0"/>
@@ -3262,7 +3262,15 @@
         <w:jc w:val="both"/>
       </w:pPr>
       <w:r>
-        <w:t xml:space="preserve">Pour réussir un tableau, le mineur doit arriver à la sortie. Avant d’arriver à la sortie, le mineur doit rassembler un certain nombre de diamants. Lorsque le nombre de diamant est atteint la variable CanGotoExit passe à </w:t>
+        <w:t xml:space="preserve">Pour réussir un tableau, le mineur doit arriver à la sortie. Avant d’arriver à la sortie, le mineur doit rassembler un certain nombre de diamants. Lorsque le nombre de diamant est atteint la variable </w:t>
+      </w:r>
+      <w:proofErr w:type="spellStart"/>
+      <w:r>
+        <w:t>CanGotoExit</w:t>
+      </w:r>
+      <w:proofErr w:type="spellEnd"/>
+      <w:r>
+        <w:t xml:space="preserve"> passe à </w:t>
       </w:r>
       <w:r>
         <w:t>1</w:t>
@@ -3758,7 +3766,15 @@
         <w:t xml:space="preserve">La liste modifiée retournée par la détection des </w:t>
       </w:r>
       <w:r>
-        <w:t>positions dangereuses est ensuite utilisée pour mettre à jour le labyrinthe. Cette mise à jour va reconstruire une nouvelle carte du labyrinthe en parcourant à la fois l’ancienne carte et la liste des objets perçus par le mineur. Les positions ne se trouvant dans aucune de ces deux listes seront mises à -1.</w:t>
+        <w:t xml:space="preserve">positions dangereuses est ensuite utilisée pour mettre à jour le labyrinthe. Cette mise à jour va reconstruire une nouvelle carte du labyrinthe en parcourant à la fois l’ancienne carte et la liste des objets perçus par le mineur. Les positions ne se trouvant dans aucune de ces deux listes seront mises </w:t>
+      </w:r>
+      <w:proofErr w:type="gramStart"/>
+      <w:r>
+        <w:t>à</w:t>
+      </w:r>
+      <w:proofErr w:type="gramEnd"/>
+      <w:r>
+        <w:t xml:space="preserve"> -1.</w:t>
       </w:r>
     </w:p>
     <w:p>
@@ -4130,7 +4146,15 @@
         <w:t>r accéder à la sortie) récupérés</w:t>
       </w:r>
       <w:r>
-        <w:t>, le mineur va revenir sur ses pas pour éviter de passer dans la clay et ainsi accéder à la sortie.</w:t>
+        <w:t xml:space="preserve">, le mineur va revenir sur ses pas pour éviter de passer dans la </w:t>
+      </w:r>
+      <w:proofErr w:type="spellStart"/>
+      <w:r>
+        <w:t>clay</w:t>
+      </w:r>
+      <w:proofErr w:type="spellEnd"/>
+      <w:r>
+        <w:t xml:space="preserve"> et ainsi accéder à la sortie.</w:t>
       </w:r>
     </w:p>
     <w:p>
@@ -4211,8 +4235,6 @@
       <w:pPr>
         <w:jc w:val="both"/>
       </w:pPr>
-      <w:bookmarkStart w:id="21" w:name="_GoBack"/>
-      <w:bookmarkEnd w:id="21"/>
     </w:p>
     <w:p>
       <w:pPr>
@@ -4286,12 +4308,12 @@
         </w:numPr>
         <w:jc w:val="both"/>
       </w:pPr>
-      <w:bookmarkStart w:id="22" w:name="_Toc453447617"/>
+      <w:bookmarkStart w:id="21" w:name="_Toc453447617"/>
       <w:r>
         <w:lastRenderedPageBreak/>
         <w:t>Recherche d’une destination finale :</w:t>
       </w:r>
-      <w:bookmarkEnd w:id="22"/>
+      <w:bookmarkEnd w:id="21"/>
     </w:p>
     <w:p>
       <w:pPr>
@@ -4340,7 +4362,15 @@
         <w:t>e</w:t>
       </w:r>
       <w:r>
-        <w:t xml:space="preserve"> closeList et nous cherchons les mouvements possibles. Nous vérifions que ces mouvements n’existent pas dans les variables globales open et close, si tel es</w:t>
+        <w:t xml:space="preserve"> </w:t>
+      </w:r>
+      <w:proofErr w:type="spellStart"/>
+      <w:r>
+        <w:t>closeList</w:t>
+      </w:r>
+      <w:proofErr w:type="spellEnd"/>
+      <w:r>
+        <w:t xml:space="preserve"> et nous cherchons les mouvements possibles. Nous vérifions que ces mouvements n’existent pas dans les variables globales open et close, si tel es</w:t>
       </w:r>
       <w:r>
         <w:t>t le cas, nous calculons</w:t>
@@ -4391,7 +4421,15 @@
         <w:t>nous modifions ses valeurs</w:t>
       </w:r>
       <w:r>
-        <w:t xml:space="preserve"> et le rajoutons dans openList car nous devons revoir les chemins qui le succèdent </w:t>
+        <w:t xml:space="preserve"> et le rajoutons dans </w:t>
+      </w:r>
+      <w:proofErr w:type="spellStart"/>
+      <w:r>
+        <w:t>openList</w:t>
+      </w:r>
+      <w:proofErr w:type="spellEnd"/>
+      <w:r>
+        <w:t xml:space="preserve"> car nous devons revoir les chemins qui le succèdent </w:t>
       </w:r>
       <w:r>
         <w:t>car leurs coût</w:t>
@@ -4424,7 +4462,20 @@
         <w:t>eure valeur f (heuristique + coû</w:t>
       </w:r>
       <w:r>
-        <w:t>t) de openList et nous vérifions si la position finale est atteinte. Si cela n’est pas le cas nous recommençons les mêmes étapes que précédemment.</w:t>
+        <w:t xml:space="preserve">t) </w:t>
+      </w:r>
+      <w:proofErr w:type="gramStart"/>
+      <w:r>
+        <w:t xml:space="preserve">de </w:t>
+      </w:r>
+      <w:proofErr w:type="spellStart"/>
+      <w:r>
+        <w:t>openList</w:t>
+      </w:r>
+      <w:proofErr w:type="spellEnd"/>
+      <w:proofErr w:type="gramEnd"/>
+      <w:r>
+        <w:t xml:space="preserve"> et nous vérifions si la position finale est atteinte. Si cela n’est pas le cas nous recommençons les mêmes étapes que précédemment.</w:t>
       </w:r>
     </w:p>
     <w:p>
@@ -4526,7 +4577,15 @@
         <w:jc w:val="both"/>
       </w:pPr>
       <w:r>
-        <w:t>Le scénario est basique, le mineur calcule son chemin pour arriver jusqu'à la sortie, il n'évite pas la clay car le détour serai trop long.</w:t>
+        <w:t xml:space="preserve">Le scénario est basique, le mineur calcule son chemin pour arriver jusqu'à la sortie, il n'évite pas la </w:t>
+      </w:r>
+      <w:proofErr w:type="spellStart"/>
+      <w:r>
+        <w:t>clay</w:t>
+      </w:r>
+      <w:proofErr w:type="spellEnd"/>
+      <w:r>
+        <w:t xml:space="preserve"> car le détour serai trop long.</w:t>
       </w:r>
     </w:p>
     <w:p>
@@ -4538,12 +4597,12 @@
         </w:numPr>
         <w:jc w:val="both"/>
       </w:pPr>
-      <w:bookmarkStart w:id="23" w:name="_Toc453447618"/>
+      <w:bookmarkStart w:id="22" w:name="_Toc453447618"/>
       <w:r>
         <w:lastRenderedPageBreak/>
         <w:t>Ne pas passer par les rocher bloqués</w:t>
       </w:r>
-      <w:bookmarkEnd w:id="23"/>
+      <w:bookmarkEnd w:id="22"/>
     </w:p>
     <w:p>
       <w:pPr>
@@ -4670,7 +4729,15 @@
       </w:pPr>
       <w:r>
         <w:tab/>
-        <w:t>Le mineur va d'abord pousser le rocher (vert) d'une case car il se trouve entre lui et la sortie (sur le chemin le plus court). Mais une fois déplacé le rocher sera bloqué par la clay, c'est pourquoi il recalculera un autre chemin lui permettant d'accéder à la sortie. Ce second chemin est montré en bleu.</w:t>
+        <w:t xml:space="preserve">Le mineur va d'abord pousser le rocher (vert) d'une case car il se trouve entre lui et la sortie (sur le chemin le plus court). Mais une fois déplacé le rocher sera bloqué par la </w:t>
+      </w:r>
+      <w:proofErr w:type="spellStart"/>
+      <w:r>
+        <w:t>clay</w:t>
+      </w:r>
+      <w:proofErr w:type="spellEnd"/>
+      <w:r>
+        <w:t>, c'est pourquoi il recalculera un autre chemin lui permettant d'accéder à la sortie. Ce second chemin est montré en bleu.</w:t>
       </w:r>
     </w:p>
     <w:p>
@@ -4697,7 +4764,7 @@
         </w:numPr>
         <w:jc w:val="both"/>
       </w:pPr>
-      <w:bookmarkStart w:id="24" w:name="_Toc453447619"/>
+      <w:bookmarkStart w:id="23" w:name="_Toc453447619"/>
       <w:r>
         <w:lastRenderedPageBreak/>
         <w:t xml:space="preserve">Éviter les objets </w:t>
@@ -4705,7 +4772,7 @@
       <w:r>
         <w:t>en chute libre</w:t>
       </w:r>
-      <w:bookmarkEnd w:id="24"/>
+      <w:bookmarkEnd w:id="23"/>
     </w:p>
     <w:p/>
     <w:p>
@@ -4887,12 +4954,12 @@
         <w:ind w:left="1080"/>
         <w:jc w:val="both"/>
       </w:pPr>
-      <w:bookmarkStart w:id="25" w:name="_Toc453447620"/>
+      <w:bookmarkStart w:id="24" w:name="_Toc453447620"/>
       <w:r>
         <w:lastRenderedPageBreak/>
         <w:t>Difficultés rencontrées</w:t>
       </w:r>
-      <w:bookmarkEnd w:id="25"/>
+      <w:bookmarkEnd w:id="24"/>
     </w:p>
     <w:p>
       <w:pPr>
@@ -4931,8 +4998,16 @@
         <w:rPr>
           <w:i/>
         </w:rPr>
-        <w:t>Boulder Dash</w:t>
-      </w:r>
+        <w:t xml:space="preserve">Boulder </w:t>
+      </w:r>
+      <w:proofErr w:type="spellStart"/>
+      <w:r>
+        <w:rPr>
+          <w:i/>
+        </w:rPr>
+        <w:t>Dash</w:t>
+      </w:r>
+      <w:proofErr w:type="spellEnd"/>
       <w:r>
         <w:t xml:space="preserve">. Cette lenteur, toujours présente selon les cas mais dans une moindre mesure, était principalement </w:t>
       </w:r>
@@ -4977,11 +5052,11 @@
         <w:ind w:left="1080"/>
         <w:jc w:val="both"/>
       </w:pPr>
-      <w:bookmarkStart w:id="26" w:name="_Toc453447621"/>
+      <w:bookmarkStart w:id="25" w:name="_Toc453447621"/>
       <w:r>
         <w:t>Améliorations possibles</w:t>
       </w:r>
-      <w:bookmarkEnd w:id="26"/>
+      <w:bookmarkEnd w:id="25"/>
     </w:p>
     <w:p>
       <w:pPr>
@@ -5000,7 +5075,15 @@
         <w:t xml:space="preserve">Une amélioration possible pour notre IA serait l’optimisation </w:t>
       </w:r>
       <w:r>
-        <w:t>de la méthode seDirigerVers. Lorsque la position demandée est lointaine, l'heuristique devient très grande et le nombre de chemins possible aussi, ce qui</w:t>
+        <w:t xml:space="preserve">de la méthode </w:t>
+      </w:r>
+      <w:proofErr w:type="spellStart"/>
+      <w:r>
+        <w:t>seDirigerVers</w:t>
+      </w:r>
+      <w:proofErr w:type="spellEnd"/>
+      <w:r>
+        <w:t>. Lorsque la position demandée est lointaine, l'heuristique devient très grande et le nombre de chemins possible aussi, ce qui</w:t>
       </w:r>
       <w:r>
         <w:t xml:space="preserve"> rend l’algorithme assez lent. De ce fait, il faudrait trouver une solution pour élaguer des chemins ou faire en sorte de mettre de côté certains chemin</w:t>
@@ -5023,6 +5106,65 @@
       <w:r>
         <w:t>ision de direction plus rapide.</w:t>
       </w:r>
+    </w:p>
+    <w:p>
+      <w:pPr>
+        <w:jc w:val="both"/>
+      </w:pPr>
+    </w:p>
+    <w:p>
+      <w:pPr>
+        <w:jc w:val="both"/>
+      </w:pPr>
+    </w:p>
+    <w:p>
+      <w:pPr>
+        <w:jc w:val="both"/>
+      </w:pPr>
+    </w:p>
+    <w:p>
+      <w:pPr>
+        <w:jc w:val="both"/>
+      </w:pPr>
+    </w:p>
+    <w:p>
+      <w:pPr>
+        <w:jc w:val="both"/>
+      </w:pPr>
+    </w:p>
+    <w:p>
+      <w:pPr>
+        <w:jc w:val="both"/>
+      </w:pPr>
+    </w:p>
+    <w:p>
+      <w:pPr>
+        <w:jc w:val="both"/>
+      </w:pPr>
+    </w:p>
+    <w:p>
+      <w:pPr>
+        <w:jc w:val="both"/>
+      </w:pPr>
+    </w:p>
+    <w:p>
+      <w:pPr>
+        <w:jc w:val="both"/>
+      </w:pPr>
+    </w:p>
+    <w:p>
+      <w:pPr>
+        <w:pStyle w:val="Titre1"/>
+        <w:ind w:left="1080"/>
+      </w:pPr>
+      <w:r>
+        <w:lastRenderedPageBreak/>
+        <w:t>Annexes</w:t>
+      </w:r>
+    </w:p>
+    <w:p>
+      <w:bookmarkStart w:id="26" w:name="_GoBack"/>
+      <w:bookmarkEnd w:id="26"/>
     </w:p>
     <w:sectPr>
       <w:footerReference w:type="default" r:id="rId16"/>
@@ -5092,7 +5234,7 @@
           <w:rPr>
             <w:noProof/>
           </w:rPr>
-          <w:t>11</w:t>
+          <w:t>12</w:t>
         </w:r>
         <w:r>
           <w:fldChar w:fldCharType="end"/>
@@ -6473,6 +6615,95 @@
     </w:lvl>
   </w:abstractNum>
   <w:abstractNum w:abstractNumId="15">
+    <w:nsid w:val="7990632D"/>
+    <w:multiLevelType w:val="hybridMultilevel"/>
+    <w:tmpl w:val="3A26345A"/>
+    <w:lvl w:ilvl="0" w:tplc="4AA04C72">
+      <w:start w:val="1"/>
+      <w:numFmt w:val="upperRoman"/>
+      <w:lvlText w:val="%1)"/>
+      <w:lvlJc w:val="left"/>
+      <w:pPr>
+        <w:ind w:left="1080" w:hanging="720"/>
+      </w:pPr>
+      <w:rPr>
+        <w:rFonts w:hint="default"/>
+      </w:rPr>
+    </w:lvl>
+    <w:lvl w:ilvl="1" w:tplc="040C0019" w:tentative="1">
+      <w:start w:val="1"/>
+      <w:numFmt w:val="lowerLetter"/>
+      <w:lvlText w:val="%2."/>
+      <w:lvlJc w:val="left"/>
+      <w:pPr>
+        <w:ind w:left="1440" w:hanging="360"/>
+      </w:pPr>
+    </w:lvl>
+    <w:lvl w:ilvl="2" w:tplc="040C001B" w:tentative="1">
+      <w:start w:val="1"/>
+      <w:numFmt w:val="lowerRoman"/>
+      <w:lvlText w:val="%3."/>
+      <w:lvlJc w:val="right"/>
+      <w:pPr>
+        <w:ind w:left="2160" w:hanging="180"/>
+      </w:pPr>
+    </w:lvl>
+    <w:lvl w:ilvl="3" w:tplc="040C000F" w:tentative="1">
+      <w:start w:val="1"/>
+      <w:numFmt w:val="decimal"/>
+      <w:lvlText w:val="%4."/>
+      <w:lvlJc w:val="left"/>
+      <w:pPr>
+        <w:ind w:left="2880" w:hanging="360"/>
+      </w:pPr>
+    </w:lvl>
+    <w:lvl w:ilvl="4" w:tplc="040C0019" w:tentative="1">
+      <w:start w:val="1"/>
+      <w:numFmt w:val="lowerLetter"/>
+      <w:lvlText w:val="%5."/>
+      <w:lvlJc w:val="left"/>
+      <w:pPr>
+        <w:ind w:left="3600" w:hanging="360"/>
+      </w:pPr>
+    </w:lvl>
+    <w:lvl w:ilvl="5" w:tplc="040C001B" w:tentative="1">
+      <w:start w:val="1"/>
+      <w:numFmt w:val="lowerRoman"/>
+      <w:lvlText w:val="%6."/>
+      <w:lvlJc w:val="right"/>
+      <w:pPr>
+        <w:ind w:left="4320" w:hanging="180"/>
+      </w:pPr>
+    </w:lvl>
+    <w:lvl w:ilvl="6" w:tplc="040C000F" w:tentative="1">
+      <w:start w:val="1"/>
+      <w:numFmt w:val="decimal"/>
+      <w:lvlText w:val="%7."/>
+      <w:lvlJc w:val="left"/>
+      <w:pPr>
+        <w:ind w:left="5040" w:hanging="360"/>
+      </w:pPr>
+    </w:lvl>
+    <w:lvl w:ilvl="7" w:tplc="040C0019" w:tentative="1">
+      <w:start w:val="1"/>
+      <w:numFmt w:val="lowerLetter"/>
+      <w:lvlText w:val="%8."/>
+      <w:lvlJc w:val="left"/>
+      <w:pPr>
+        <w:ind w:left="5760" w:hanging="360"/>
+      </w:pPr>
+    </w:lvl>
+    <w:lvl w:ilvl="8" w:tplc="040C001B" w:tentative="1">
+      <w:start w:val="1"/>
+      <w:numFmt w:val="lowerRoman"/>
+      <w:lvlText w:val="%9."/>
+      <w:lvlJc w:val="right"/>
+      <w:pPr>
+        <w:ind w:left="6480" w:hanging="180"/>
+      </w:pPr>
+    </w:lvl>
+  </w:abstractNum>
+  <w:abstractNum w:abstractNumId="16">
     <w:nsid w:val="799632A8"/>
     <w:multiLevelType w:val="hybridMultilevel"/>
     <w:tmpl w:val="06AA1EA0"/>
@@ -6577,7 +6808,7 @@
     <w:abstractNumId w:val="1"/>
   </w:num>
   <w:num w:numId="6">
-    <w:abstractNumId w:val="15"/>
+    <w:abstractNumId w:val="16"/>
   </w:num>
   <w:num w:numId="7">
     <w:abstractNumId w:val="6"/>
@@ -6608,6 +6839,9 @@
   </w:num>
   <w:num w:numId="16">
     <w:abstractNumId w:val="12"/>
+  </w:num>
+  <w:num w:numId="17">
+    <w:abstractNumId w:val="15"/>
   </w:num>
 </w:numbering>
 </file>
@@ -7588,7 +7822,7 @@
 </file>
 
 <file path=customXml/itemProps2.xml><?xml version="1.0" encoding="utf-8"?>
-<ds:datastoreItem xmlns:ds="http://schemas.openxmlformats.org/officeDocument/2006/customXml" ds:itemID="{B7EA17D2-911A-44E0-B18A-E7096483BDB4}">
+<ds:datastoreItem xmlns:ds="http://schemas.openxmlformats.org/officeDocument/2006/customXml" ds:itemID="{C67C3D52-21A4-4440-91F6-1A4CDD03E551}">
   <ds:schemaRefs>
     <ds:schemaRef ds:uri="http://schemas.openxmlformats.org/officeDocument/2006/bibliography"/>
   </ds:schemaRefs>

</xml_diff>